<commit_message>
CHG SRS Supplementary Requirements
</commit_message>
<xml_diff>
--- a/Documentation/UseCasesAndScope/SRS.docx
+++ b/Documentation/UseCasesAndScope/SRS.docx
@@ -41,11 +41,21 @@
         <w:spacing w:line="360" w:lineRule="auto"/>
         <w:jc w:val="right"/>
       </w:pPr>
-      <w:fldSimple w:instr=" TITLE  \* MERGEFORMAT ">
-        <w:r>
-          <w:t>Software Requirements Specification</w:t>
-        </w:r>
-      </w:fldSimple>
+      <w:r>
+        <w:fldChar w:fldCharType="begin"/>
+      </w:r>
+      <w:r>
+        <w:instrText xml:space="preserve"> TITLE  \* MERGEFORMAT </w:instrText>
+      </w:r>
+      <w:r>
+        <w:fldChar w:fldCharType="separate"/>
+      </w:r>
+      <w:r>
+        <w:t>Software Requirements Specification</w:t>
+      </w:r>
+      <w:r>
+        <w:fldChar w:fldCharType="end"/>
+      </w:r>
     </w:p>
     <w:p>
       <w:pPr>
@@ -1557,11 +1567,22 @@
       <w:r>
         <w:br w:type="page"/>
       </w:r>
-      <w:fldSimple w:instr=" TITLE  \* MERGEFORMAT ">
-        <w:r>
-          <w:t>Software Requirements Specification</w:t>
-        </w:r>
-      </w:fldSimple>
+      <w:r>
+        <w:lastRenderedPageBreak/>
+        <w:fldChar w:fldCharType="begin"/>
+      </w:r>
+      <w:r>
+        <w:instrText xml:space="preserve"> TITLE  \* MERGEFORMAT </w:instrText>
+      </w:r>
+      <w:r>
+        <w:fldChar w:fldCharType="separate"/>
+      </w:r>
+      <w:r>
+        <w:t>Software Requirements Specification</w:t>
+      </w:r>
+      <w:r>
+        <w:fldChar w:fldCharType="end"/>
+      </w:r>
       <w:r>
         <w:t xml:space="preserve"> </w:t>
       </w:r>
@@ -4065,210 +4086,354 @@
       </w:r>
       <w:bookmarkEnd w:id="14"/>
       <w:bookmarkEnd w:id="15"/>
-      <w:r>
-        <w:t xml:space="preserve"> </w:t>
+    </w:p>
+    <w:p>
+      <w:pPr>
+        <w:rPr>
+          <w:b/>
+        </w:rPr>
+      </w:pPr>
+      <w:r>
+        <w:rPr>
+          <w:b/>
+        </w:rPr>
+        <w:t>Functionality:</w:t>
+      </w:r>
+    </w:p>
+    <w:p>
+      <w:pPr>
+        <w:pStyle w:val="Listenabsatz"/>
+        <w:numPr>
+          <w:ilvl w:val="0"/>
+          <w:numId w:val="8"/>
+        </w:numPr>
+        <w:rPr>
+          <w:lang w:val="de-DE"/>
+        </w:rPr>
+      </w:pPr>
+      <w:r>
+        <w:rPr>
+          <w:lang w:val="de-DE"/>
+        </w:rPr>
+        <w:t>Die Standartsprache der App soll Englisch sein zusätzlich soll aber auch die deutsche Sprache unterstützt.</w:t>
+      </w:r>
+    </w:p>
+    <w:p>
+      <w:pPr>
+        <w:pStyle w:val="Listenabsatz"/>
+        <w:numPr>
+          <w:ilvl w:val="0"/>
+          <w:numId w:val="8"/>
+        </w:numPr>
+        <w:rPr>
+          <w:lang w:val="de-DE"/>
+        </w:rPr>
+      </w:pPr>
+      <w:r>
+        <w:rPr>
+          <w:lang w:val="de-DE"/>
+        </w:rPr>
+        <w:t>Für das Spiel auf einem Gerät wird keine Internetverbindung benötigt.</w:t>
+      </w:r>
+      <w:r>
+        <w:rPr>
+          <w:lang w:val="de-DE"/>
+        </w:rPr>
+        <w:br/>
+      </w:r>
+    </w:p>
+    <w:p>
+      <w:pPr>
+        <w:rPr>
+          <w:b/>
+          <w:bCs/>
+          <w:lang w:val="de-DE"/>
+        </w:rPr>
+      </w:pPr>
+      <w:proofErr w:type="spellStart"/>
+      <w:r>
+        <w:rPr>
+          <w:b/>
+          <w:bCs/>
+          <w:lang w:val="de-DE"/>
+        </w:rPr>
+        <w:t>Useability</w:t>
+      </w:r>
+      <w:proofErr w:type="spellEnd"/>
+    </w:p>
+    <w:p>
+      <w:pPr>
+        <w:pStyle w:val="Listenabsatz"/>
+        <w:numPr>
+          <w:ilvl w:val="0"/>
+          <w:numId w:val="9"/>
+        </w:numPr>
+        <w:rPr>
+          <w:lang w:val="de-DE"/>
+        </w:rPr>
+      </w:pPr>
+      <w:r>
+        <w:rPr>
+          <w:lang w:val="de-DE"/>
+        </w:rPr>
+        <w:t>Die Schrift in der App soll durch die gesetzte Systemschrift überschrieben werden</w:t>
+      </w:r>
+    </w:p>
+    <w:p>
+      <w:pPr>
+        <w:pStyle w:val="Listenabsatz"/>
+        <w:numPr>
+          <w:ilvl w:val="0"/>
+          <w:numId w:val="8"/>
+        </w:numPr>
+        <w:rPr>
+          <w:lang w:val="de-DE"/>
+        </w:rPr>
+      </w:pPr>
+      <w:r>
+        <w:rPr>
+          <w:lang w:val="de-DE"/>
+        </w:rPr>
+        <w:t xml:space="preserve">Als </w:t>
+      </w:r>
+      <w:bookmarkStart w:id="16" w:name="_GoBack"/>
+      <w:proofErr w:type="spellStart"/>
+      <w:r>
+        <w:rPr>
+          <w:lang w:val="de-DE"/>
+        </w:rPr>
+        <w:t>Theme</w:t>
+      </w:r>
+      <w:bookmarkEnd w:id="16"/>
+      <w:proofErr w:type="spellEnd"/>
+      <w:r>
+        <w:rPr>
+          <w:lang w:val="de-DE"/>
+        </w:rPr>
+        <w:t xml:space="preserve"> soll </w:t>
+      </w:r>
+      <w:proofErr w:type="spellStart"/>
+      <w:r>
+        <w:rPr>
+          <w:lang w:val="de-DE"/>
+        </w:rPr>
+        <w:t>Light.NoTitleBar.Fullscreen</w:t>
+      </w:r>
+      <w:proofErr w:type="spellEnd"/>
+      <w:r>
+        <w:rPr>
+          <w:lang w:val="de-DE"/>
+        </w:rPr>
+        <w:t xml:space="preserve"> benutz werden</w:t>
+      </w:r>
+    </w:p>
+    <w:p>
+      <w:pPr>
+        <w:pStyle w:val="Listenabsatz"/>
+        <w:numPr>
+          <w:ilvl w:val="0"/>
+          <w:numId w:val="8"/>
+        </w:numPr>
+        <w:rPr>
+          <w:lang w:val="de-DE"/>
+        </w:rPr>
+      </w:pPr>
+      <w:r>
+        <w:rPr>
+          <w:lang w:val="de-DE"/>
+        </w:rPr>
+        <w:t xml:space="preserve">Die </w:t>
+      </w:r>
+      <w:r>
+        <w:rPr>
+          <w:lang w:val="de-DE"/>
+        </w:rPr>
+        <w:t>komplette</w:t>
+      </w:r>
+      <w:r>
+        <w:rPr>
+          <w:lang w:val="de-DE"/>
+        </w:rPr>
+        <w:t xml:space="preserve"> App soll nur im </w:t>
+      </w:r>
+      <w:proofErr w:type="spellStart"/>
+      <w:r>
+        <w:rPr>
+          <w:lang w:val="de-DE"/>
+        </w:rPr>
+        <w:t>Landscapemode</w:t>
+      </w:r>
+      <w:proofErr w:type="spellEnd"/>
+      <w:r>
+        <w:rPr>
+          <w:lang w:val="de-DE"/>
+        </w:rPr>
+        <w:t xml:space="preserve"> spielbar sein.</w:t>
+      </w:r>
+      <w:r>
+        <w:rPr>
+          <w:lang w:val="de-DE"/>
+        </w:rPr>
+        <w:br/>
+      </w:r>
+    </w:p>
+    <w:p>
+      <w:pPr>
+        <w:rPr>
+          <w:b/>
+          <w:lang w:val="de-DE"/>
+        </w:rPr>
+      </w:pPr>
+      <w:proofErr w:type="spellStart"/>
+      <w:r>
+        <w:rPr>
+          <w:b/>
+          <w:lang w:val="de-DE"/>
+        </w:rPr>
+        <w:t>Testability</w:t>
+      </w:r>
+      <w:proofErr w:type="spellEnd"/>
+      <w:r>
+        <w:rPr>
+          <w:b/>
+          <w:lang w:val="de-DE"/>
+        </w:rPr>
+        <w:t>:</w:t>
+      </w:r>
+    </w:p>
+    <w:p>
+      <w:pPr>
+        <w:pStyle w:val="Listenabsatz"/>
+        <w:numPr>
+          <w:ilvl w:val="0"/>
+          <w:numId w:val="10"/>
+        </w:numPr>
+        <w:rPr>
+          <w:lang w:val="de-DE"/>
+        </w:rPr>
+      </w:pPr>
+      <w:r>
+        <w:rPr>
+          <w:lang w:val="de-DE"/>
+        </w:rPr>
+        <w:t xml:space="preserve">Testbarkeit im Rahmen von </w:t>
+      </w:r>
+      <w:proofErr w:type="spellStart"/>
+      <w:r>
+        <w:rPr>
+          <w:lang w:val="de-DE"/>
+        </w:rPr>
+        <w:t>Andriod</w:t>
+      </w:r>
+      <w:proofErr w:type="spellEnd"/>
+      <w:r>
+        <w:rPr>
+          <w:lang w:val="de-DE"/>
+        </w:rPr>
+        <w:t xml:space="preserve"> soll ausgenutzt werden</w:t>
+      </w:r>
+      <w:r>
+        <w:rPr>
+          <w:lang w:val="de-DE"/>
+        </w:rPr>
+        <w:br/>
+      </w:r>
+      <w:r>
+        <w:rPr>
+          <w:lang w:val="de-DE"/>
+        </w:rPr>
+        <w:br/>
+      </w:r>
+      <w:r>
+        <w:rPr>
+          <w:lang w:val="de-DE"/>
+        </w:rPr>
+        <w:br/>
+      </w:r>
+      <w:r>
+        <w:rPr>
+          <w:lang w:val="de-DE"/>
+        </w:rPr>
+        <w:br/>
       </w:r>
     </w:p>
     <w:p>
       <w:pPr>
         <w:spacing w:line="360" w:lineRule="auto"/>
+        <w:rPr>
+          <w:b/>
+          <w:lang w:val="de-DE"/>
+        </w:rPr>
       </w:pPr>
       <w:proofErr w:type="spellStart"/>
-      <w:proofErr w:type="gramStart"/>
-      <w:r>
-        <w:rPr>
-          <w:i/>
-          <w:color w:val="FF0000"/>
-        </w:rPr>
-        <w:t>non</w:t>
-      </w:r>
-      <w:proofErr w:type="gramEnd"/>
-      <w:r>
-        <w:rPr>
-          <w:i/>
-          <w:color w:val="FF0000"/>
-        </w:rPr>
-        <w:t xml:space="preserve"> functional</w:t>
+      <w:r>
+        <w:rPr>
+          <w:b/>
+          <w:lang w:val="de-DE"/>
+        </w:rPr>
+        <w:lastRenderedPageBreak/>
+        <w:t>Supportability</w:t>
       </w:r>
       <w:proofErr w:type="spellEnd"/>
       <w:r>
         <w:rPr>
-          <w:i/>
-          <w:color w:val="FF0000"/>
-        </w:rPr>
-        <w:t xml:space="preserve"> requirements</w:t>
-      </w:r>
-      <w:r>
-        <w:t xml:space="preserve"> </w:t>
-      </w:r>
-    </w:p>
-    <w:p>
-      <w:pPr>
+          <w:b/>
+          <w:lang w:val="de-DE"/>
+        </w:rPr>
+        <w:t>:</w:t>
+      </w:r>
+    </w:p>
+    <w:p>
+      <w:pPr>
+        <w:pStyle w:val="Listenabsatz"/>
+        <w:numPr>
+          <w:ilvl w:val="0"/>
+          <w:numId w:val="11"/>
+        </w:numPr>
         <w:spacing w:line="360" w:lineRule="auto"/>
         <w:rPr>
-          <w:i/>
-          <w:color w:val="FF0000"/>
-        </w:rPr>
-      </w:pPr>
-      <w:bookmarkStart w:id="16" w:name="_GoBack"/>
-      <w:bookmarkEnd w:id="16"/>
-      <w:r>
-        <w:rPr>
-          <w:i/>
-          <w:color w:val="FF0000"/>
-        </w:rPr>
-        <w:t>Accessibility</w:t>
-      </w:r>
-    </w:p>
-    <w:p>
-      <w:pPr>
+          <w:lang w:val="de-DE"/>
+        </w:rPr>
+      </w:pPr>
+      <w:r>
+        <w:rPr>
+          <w:lang w:val="de-DE"/>
+        </w:rPr>
+        <w:t>Das Model-View-Controllerpattern soll die Erweiterbarkeit auf andere Betriebssystemen erleichtern da das Model hier weiterverwendet werden kann.</w:t>
+      </w:r>
+    </w:p>
+    <w:p>
+      <w:pPr>
+        <w:pStyle w:val="Listenabsatz"/>
+        <w:numPr>
+          <w:ilvl w:val="0"/>
+          <w:numId w:val="11"/>
+        </w:numPr>
         <w:spacing w:line="360" w:lineRule="auto"/>
         <w:rPr>
-          <w:i/>
-          <w:color w:val="FF0000"/>
-        </w:rPr>
-      </w:pPr>
-      <w:r>
-        <w:rPr>
-          <w:i/>
-          <w:color w:val="FF0000"/>
-        </w:rPr>
-        <w:t>Audit and control</w:t>
-      </w:r>
-    </w:p>
-    <w:p>
-      <w:pPr>
-        <w:spacing w:line="360" w:lineRule="auto"/>
-        <w:rPr>
-          <w:i/>
-          <w:color w:val="FF0000"/>
-        </w:rPr>
-      </w:pPr>
-      <w:r>
-        <w:rPr>
-          <w:i/>
-          <w:color w:val="FF0000"/>
-        </w:rPr>
-        <w:t>Availability (see service level agreement)</w:t>
-      </w:r>
-    </w:p>
-    <w:p>
-      <w:pPr>
-        <w:spacing w:line="360" w:lineRule="auto"/>
-        <w:rPr>
-          <w:i/>
-          <w:color w:val="FF0000"/>
-        </w:rPr>
-      </w:pPr>
-      <w:r>
-        <w:rPr>
-          <w:i/>
-          <w:color w:val="FF0000"/>
-        </w:rPr>
-        <w:t>Backup</w:t>
-      </w:r>
-    </w:p>
-    <w:p>
-      <w:pPr>
-        <w:spacing w:line="360" w:lineRule="auto"/>
-        <w:rPr>
-          <w:i/>
-          <w:color w:val="FF0000"/>
-        </w:rPr>
-      </w:pPr>
-      <w:r>
-        <w:rPr>
-          <w:i/>
-          <w:color w:val="FF0000"/>
-        </w:rPr>
-        <w:t>Capacity, current and forecast</w:t>
-      </w:r>
-    </w:p>
-    <w:p>
-      <w:pPr>
-        <w:spacing w:line="360" w:lineRule="auto"/>
-        <w:rPr>
-          <w:i/>
-          <w:color w:val="FF0000"/>
-        </w:rPr>
-      </w:pPr>
-      <w:r>
-        <w:rPr>
-          <w:i/>
-          <w:color w:val="FF0000"/>
-        </w:rPr>
-        <w:t>Certification</w:t>
-      </w:r>
-    </w:p>
-    <w:p>
-      <w:pPr>
-        <w:spacing w:line="360" w:lineRule="auto"/>
-        <w:rPr>
-          <w:i/>
-          <w:color w:val="FF0000"/>
-        </w:rPr>
-      </w:pPr>
-      <w:r>
-        <w:rPr>
-          <w:i/>
-          <w:color w:val="FF0000"/>
-        </w:rPr>
-        <w:t>Compliance</w:t>
-      </w:r>
-    </w:p>
-    <w:p>
-      <w:pPr>
-        <w:spacing w:line="360" w:lineRule="auto"/>
-        <w:rPr>
-          <w:i/>
-          <w:color w:val="FF0000"/>
-        </w:rPr>
-      </w:pPr>
-      <w:r>
-        <w:rPr>
-          <w:i/>
-          <w:color w:val="FF0000"/>
-        </w:rPr>
-        <w:t>Configuration management</w:t>
-      </w:r>
-    </w:p>
-    <w:p>
-      <w:pPr>
-        <w:spacing w:line="360" w:lineRule="auto"/>
-        <w:rPr>
-          <w:i/>
-          <w:color w:val="FF0000"/>
-        </w:rPr>
-      </w:pPr>
-      <w:r>
-        <w:rPr>
-          <w:i/>
-          <w:color w:val="FF0000"/>
-        </w:rPr>
-        <w:t>Dependency on other parties</w:t>
-      </w:r>
-    </w:p>
-    <w:p>
-      <w:pPr>
-        <w:spacing w:line="360" w:lineRule="auto"/>
-        <w:rPr>
-          <w:i/>
-          <w:color w:val="FF0000"/>
-        </w:rPr>
-      </w:pPr>
-      <w:r>
-        <w:rPr>
-          <w:i/>
-          <w:color w:val="FF0000"/>
-        </w:rPr>
-        <w:lastRenderedPageBreak/>
-        <w:t>Deployment</w:t>
-      </w:r>
-    </w:p>
-    <w:p>
-      <w:pPr>
-        <w:spacing w:line="360" w:lineRule="auto"/>
-      </w:pPr>
+          <w:lang w:val="de-DE"/>
+        </w:rPr>
+      </w:pPr>
+      <w:r>
+        <w:rPr>
+          <w:lang w:val="de-DE"/>
+        </w:rPr>
+        <w:t xml:space="preserve">Das Spiel soll auf verschiedenen Geräten Spielbar sein, zum Beispiel auf  Tabletts und </w:t>
+      </w:r>
+      <w:proofErr w:type="spellStart"/>
+      <w:r>
+        <w:rPr>
+          <w:lang w:val="de-DE"/>
+        </w:rPr>
+        <w:t>Smartphones</w:t>
+      </w:r>
+      <w:proofErr w:type="spellEnd"/>
+      <w:r>
+        <w:rPr>
+          <w:lang w:val="de-DE"/>
+        </w:rPr>
+        <w:br/>
+      </w:r>
     </w:p>
     <w:p>
       <w:pPr>
@@ -4461,11 +4626,21 @@
           <w:r>
             <w:sym w:font="Symbol" w:char="F0D3"/>
           </w:r>
-          <w:fldSimple w:instr=" DOCPROPERTY &quot;Company&quot;  \* MERGEFORMAT ">
-            <w:r>
-              <w:t>DHBW</w:t>
-            </w:r>
-          </w:fldSimple>
+          <w:r>
+            <w:fldChar w:fldCharType="begin"/>
+          </w:r>
+          <w:r>
+            <w:instrText xml:space="preserve"> DOCPROPERTY "Company"  \* MERGEFORMAT </w:instrText>
+          </w:r>
+          <w:r>
+            <w:fldChar w:fldCharType="separate"/>
+          </w:r>
+          <w:r>
+            <w:t>DHBW</w:t>
+          </w:r>
+          <w:r>
+            <w:fldChar w:fldCharType="end"/>
+          </w:r>
           <w:r>
             <w:t xml:space="preserve">, </w:t>
           </w:r>
@@ -4752,11 +4927,21 @@
           <w:tcW w:w="6379" w:type="dxa"/>
         </w:tcPr>
         <w:p>
-          <w:fldSimple w:instr=" TITLE  \* MERGEFORMAT ">
-            <w:r>
-              <w:t>Software Requirements Specification</w:t>
-            </w:r>
-          </w:fldSimple>
+          <w:r>
+            <w:fldChar w:fldCharType="begin"/>
+          </w:r>
+          <w:r>
+            <w:instrText xml:space="preserve"> TITLE  \* MERGEFORMAT </w:instrText>
+          </w:r>
+          <w:r>
+            <w:fldChar w:fldCharType="separate"/>
+          </w:r>
+          <w:r>
+            <w:t>Software Requirements Specification</w:t>
+          </w:r>
+          <w:r>
+            <w:fldChar w:fldCharType="end"/>
+          </w:r>
         </w:p>
       </w:tc>
       <w:tc>
@@ -5012,6 +5197,232 @@
     </w:lvl>
   </w:abstractNum>
   <w:abstractNum w:abstractNumId="2">
+    <w:nsid w:val="135E220D"/>
+    <w:multiLevelType w:val="hybridMultilevel"/>
+    <w:tmpl w:val="FF12DEC2"/>
+    <w:lvl w:ilvl="0" w:tplc="68AC0A2E">
+      <w:start w:val="1"/>
+      <w:numFmt w:val="bullet"/>
+      <w:lvlText w:val="-"/>
+      <w:lvlJc w:val="left"/>
+      <w:pPr>
+        <w:ind w:left="720" w:hanging="360"/>
+      </w:pPr>
+      <w:rPr>
+        <w:rFonts w:ascii="Times New Roman" w:eastAsia="Times New Roman" w:hAnsi="Times New Roman" w:cs="Times New Roman" w:hint="default"/>
+      </w:rPr>
+    </w:lvl>
+    <w:lvl w:ilvl="1" w:tplc="04070003" w:tentative="1">
+      <w:start w:val="1"/>
+      <w:numFmt w:val="bullet"/>
+      <w:lvlText w:val="o"/>
+      <w:lvlJc w:val="left"/>
+      <w:pPr>
+        <w:ind w:left="1440" w:hanging="360"/>
+      </w:pPr>
+      <w:rPr>
+        <w:rFonts w:ascii="Courier New" w:hAnsi="Courier New" w:cs="Courier New" w:hint="default"/>
+      </w:rPr>
+    </w:lvl>
+    <w:lvl w:ilvl="2" w:tplc="04070005" w:tentative="1">
+      <w:start w:val="1"/>
+      <w:numFmt w:val="bullet"/>
+      <w:lvlText w:val=""/>
+      <w:lvlJc w:val="left"/>
+      <w:pPr>
+        <w:ind w:left="2160" w:hanging="360"/>
+      </w:pPr>
+      <w:rPr>
+        <w:rFonts w:ascii="Wingdings" w:hAnsi="Wingdings" w:hint="default"/>
+      </w:rPr>
+    </w:lvl>
+    <w:lvl w:ilvl="3" w:tplc="04070001" w:tentative="1">
+      <w:start w:val="1"/>
+      <w:numFmt w:val="bullet"/>
+      <w:lvlText w:val=""/>
+      <w:lvlJc w:val="left"/>
+      <w:pPr>
+        <w:ind w:left="2880" w:hanging="360"/>
+      </w:pPr>
+      <w:rPr>
+        <w:rFonts w:ascii="Symbol" w:hAnsi="Symbol" w:hint="default"/>
+      </w:rPr>
+    </w:lvl>
+    <w:lvl w:ilvl="4" w:tplc="04070003" w:tentative="1">
+      <w:start w:val="1"/>
+      <w:numFmt w:val="bullet"/>
+      <w:lvlText w:val="o"/>
+      <w:lvlJc w:val="left"/>
+      <w:pPr>
+        <w:ind w:left="3600" w:hanging="360"/>
+      </w:pPr>
+      <w:rPr>
+        <w:rFonts w:ascii="Courier New" w:hAnsi="Courier New" w:cs="Courier New" w:hint="default"/>
+      </w:rPr>
+    </w:lvl>
+    <w:lvl w:ilvl="5" w:tplc="04070005" w:tentative="1">
+      <w:start w:val="1"/>
+      <w:numFmt w:val="bullet"/>
+      <w:lvlText w:val=""/>
+      <w:lvlJc w:val="left"/>
+      <w:pPr>
+        <w:ind w:left="4320" w:hanging="360"/>
+      </w:pPr>
+      <w:rPr>
+        <w:rFonts w:ascii="Wingdings" w:hAnsi="Wingdings" w:hint="default"/>
+      </w:rPr>
+    </w:lvl>
+    <w:lvl w:ilvl="6" w:tplc="04070001" w:tentative="1">
+      <w:start w:val="1"/>
+      <w:numFmt w:val="bullet"/>
+      <w:lvlText w:val=""/>
+      <w:lvlJc w:val="left"/>
+      <w:pPr>
+        <w:ind w:left="5040" w:hanging="360"/>
+      </w:pPr>
+      <w:rPr>
+        <w:rFonts w:ascii="Symbol" w:hAnsi="Symbol" w:hint="default"/>
+      </w:rPr>
+    </w:lvl>
+    <w:lvl w:ilvl="7" w:tplc="04070003" w:tentative="1">
+      <w:start w:val="1"/>
+      <w:numFmt w:val="bullet"/>
+      <w:lvlText w:val="o"/>
+      <w:lvlJc w:val="left"/>
+      <w:pPr>
+        <w:ind w:left="5760" w:hanging="360"/>
+      </w:pPr>
+      <w:rPr>
+        <w:rFonts w:ascii="Courier New" w:hAnsi="Courier New" w:cs="Courier New" w:hint="default"/>
+      </w:rPr>
+    </w:lvl>
+    <w:lvl w:ilvl="8" w:tplc="04070005" w:tentative="1">
+      <w:start w:val="1"/>
+      <w:numFmt w:val="bullet"/>
+      <w:lvlText w:val=""/>
+      <w:lvlJc w:val="left"/>
+      <w:pPr>
+        <w:ind w:left="6480" w:hanging="360"/>
+      </w:pPr>
+      <w:rPr>
+        <w:rFonts w:ascii="Wingdings" w:hAnsi="Wingdings" w:hint="default"/>
+      </w:rPr>
+    </w:lvl>
+  </w:abstractNum>
+  <w:abstractNum w:abstractNumId="3">
+    <w:nsid w:val="1B1B0000"/>
+    <w:multiLevelType w:val="hybridMultilevel"/>
+    <w:tmpl w:val="5BEAA8D4"/>
+    <w:lvl w:ilvl="0" w:tplc="68AC0A2E">
+      <w:start w:val="1"/>
+      <w:numFmt w:val="bullet"/>
+      <w:lvlText w:val="-"/>
+      <w:lvlJc w:val="left"/>
+      <w:pPr>
+        <w:ind w:left="720" w:hanging="360"/>
+      </w:pPr>
+      <w:rPr>
+        <w:rFonts w:ascii="Times New Roman" w:eastAsia="Times New Roman" w:hAnsi="Times New Roman" w:cs="Times New Roman" w:hint="default"/>
+      </w:rPr>
+    </w:lvl>
+    <w:lvl w:ilvl="1" w:tplc="04070003" w:tentative="1">
+      <w:start w:val="1"/>
+      <w:numFmt w:val="bullet"/>
+      <w:lvlText w:val="o"/>
+      <w:lvlJc w:val="left"/>
+      <w:pPr>
+        <w:ind w:left="1440" w:hanging="360"/>
+      </w:pPr>
+      <w:rPr>
+        <w:rFonts w:ascii="Courier New" w:hAnsi="Courier New" w:cs="Courier New" w:hint="default"/>
+      </w:rPr>
+    </w:lvl>
+    <w:lvl w:ilvl="2" w:tplc="04070005" w:tentative="1">
+      <w:start w:val="1"/>
+      <w:numFmt w:val="bullet"/>
+      <w:lvlText w:val=""/>
+      <w:lvlJc w:val="left"/>
+      <w:pPr>
+        <w:ind w:left="2160" w:hanging="360"/>
+      </w:pPr>
+      <w:rPr>
+        <w:rFonts w:ascii="Wingdings" w:hAnsi="Wingdings" w:hint="default"/>
+      </w:rPr>
+    </w:lvl>
+    <w:lvl w:ilvl="3" w:tplc="04070001" w:tentative="1">
+      <w:start w:val="1"/>
+      <w:numFmt w:val="bullet"/>
+      <w:lvlText w:val=""/>
+      <w:lvlJc w:val="left"/>
+      <w:pPr>
+        <w:ind w:left="2880" w:hanging="360"/>
+      </w:pPr>
+      <w:rPr>
+        <w:rFonts w:ascii="Symbol" w:hAnsi="Symbol" w:hint="default"/>
+      </w:rPr>
+    </w:lvl>
+    <w:lvl w:ilvl="4" w:tplc="04070003" w:tentative="1">
+      <w:start w:val="1"/>
+      <w:numFmt w:val="bullet"/>
+      <w:lvlText w:val="o"/>
+      <w:lvlJc w:val="left"/>
+      <w:pPr>
+        <w:ind w:left="3600" w:hanging="360"/>
+      </w:pPr>
+      <w:rPr>
+        <w:rFonts w:ascii="Courier New" w:hAnsi="Courier New" w:cs="Courier New" w:hint="default"/>
+      </w:rPr>
+    </w:lvl>
+    <w:lvl w:ilvl="5" w:tplc="04070005" w:tentative="1">
+      <w:start w:val="1"/>
+      <w:numFmt w:val="bullet"/>
+      <w:lvlText w:val=""/>
+      <w:lvlJc w:val="left"/>
+      <w:pPr>
+        <w:ind w:left="4320" w:hanging="360"/>
+      </w:pPr>
+      <w:rPr>
+        <w:rFonts w:ascii="Wingdings" w:hAnsi="Wingdings" w:hint="default"/>
+      </w:rPr>
+    </w:lvl>
+    <w:lvl w:ilvl="6" w:tplc="04070001" w:tentative="1">
+      <w:start w:val="1"/>
+      <w:numFmt w:val="bullet"/>
+      <w:lvlText w:val=""/>
+      <w:lvlJc w:val="left"/>
+      <w:pPr>
+        <w:ind w:left="5040" w:hanging="360"/>
+      </w:pPr>
+      <w:rPr>
+        <w:rFonts w:ascii="Symbol" w:hAnsi="Symbol" w:hint="default"/>
+      </w:rPr>
+    </w:lvl>
+    <w:lvl w:ilvl="7" w:tplc="04070003" w:tentative="1">
+      <w:start w:val="1"/>
+      <w:numFmt w:val="bullet"/>
+      <w:lvlText w:val="o"/>
+      <w:lvlJc w:val="left"/>
+      <w:pPr>
+        <w:ind w:left="5760" w:hanging="360"/>
+      </w:pPr>
+      <w:rPr>
+        <w:rFonts w:ascii="Courier New" w:hAnsi="Courier New" w:cs="Courier New" w:hint="default"/>
+      </w:rPr>
+    </w:lvl>
+    <w:lvl w:ilvl="8" w:tplc="04070005" w:tentative="1">
+      <w:start w:val="1"/>
+      <w:numFmt w:val="bullet"/>
+      <w:lvlText w:val=""/>
+      <w:lvlJc w:val="left"/>
+      <w:pPr>
+        <w:ind w:left="6480" w:hanging="360"/>
+      </w:pPr>
+      <w:rPr>
+        <w:rFonts w:ascii="Wingdings" w:hAnsi="Wingdings" w:hint="default"/>
+      </w:rPr>
+    </w:lvl>
+  </w:abstractNum>
+  <w:abstractNum w:abstractNumId="4">
     <w:nsid w:val="21457DE0"/>
     <w:multiLevelType w:val="hybridMultilevel"/>
     <w:tmpl w:val="B8A649FC"/>
@@ -5123,7 +5534,7 @@
       </w:rPr>
     </w:lvl>
   </w:abstractNum>
-  <w:abstractNum w:abstractNumId="3">
+  <w:abstractNum w:abstractNumId="5">
     <w:nsid w:val="40745A96"/>
     <w:multiLevelType w:val="hybridMultilevel"/>
     <w:tmpl w:val="F1D879E6"/>
@@ -5263,7 +5674,7 @@
       </w:rPr>
     </w:lvl>
   </w:abstractNum>
-  <w:abstractNum w:abstractNumId="4">
+  <w:abstractNum w:abstractNumId="6">
     <w:nsid w:val="40EC6812"/>
     <w:multiLevelType w:val="hybridMultilevel"/>
     <w:tmpl w:val="744284B2"/>
@@ -5403,7 +5814,120 @@
       </w:rPr>
     </w:lvl>
   </w:abstractNum>
-  <w:abstractNum w:abstractNumId="5">
+  <w:abstractNum w:abstractNumId="7">
+    <w:nsid w:val="57330E8C"/>
+    <w:multiLevelType w:val="hybridMultilevel"/>
+    <w:tmpl w:val="A30EF1DE"/>
+    <w:lvl w:ilvl="0" w:tplc="68AC0A2E">
+      <w:start w:val="1"/>
+      <w:numFmt w:val="bullet"/>
+      <w:lvlText w:val="-"/>
+      <w:lvlJc w:val="left"/>
+      <w:pPr>
+        <w:ind w:left="720" w:hanging="360"/>
+      </w:pPr>
+      <w:rPr>
+        <w:rFonts w:ascii="Times New Roman" w:eastAsia="Times New Roman" w:hAnsi="Times New Roman" w:cs="Times New Roman" w:hint="default"/>
+      </w:rPr>
+    </w:lvl>
+    <w:lvl w:ilvl="1" w:tplc="04070003" w:tentative="1">
+      <w:start w:val="1"/>
+      <w:numFmt w:val="bullet"/>
+      <w:lvlText w:val="o"/>
+      <w:lvlJc w:val="left"/>
+      <w:pPr>
+        <w:ind w:left="1440" w:hanging="360"/>
+      </w:pPr>
+      <w:rPr>
+        <w:rFonts w:ascii="Courier New" w:hAnsi="Courier New" w:cs="Courier New" w:hint="default"/>
+      </w:rPr>
+    </w:lvl>
+    <w:lvl w:ilvl="2" w:tplc="04070005" w:tentative="1">
+      <w:start w:val="1"/>
+      <w:numFmt w:val="bullet"/>
+      <w:lvlText w:val=""/>
+      <w:lvlJc w:val="left"/>
+      <w:pPr>
+        <w:ind w:left="2160" w:hanging="360"/>
+      </w:pPr>
+      <w:rPr>
+        <w:rFonts w:ascii="Wingdings" w:hAnsi="Wingdings" w:hint="default"/>
+      </w:rPr>
+    </w:lvl>
+    <w:lvl w:ilvl="3" w:tplc="04070001" w:tentative="1">
+      <w:start w:val="1"/>
+      <w:numFmt w:val="bullet"/>
+      <w:lvlText w:val=""/>
+      <w:lvlJc w:val="left"/>
+      <w:pPr>
+        <w:ind w:left="2880" w:hanging="360"/>
+      </w:pPr>
+      <w:rPr>
+        <w:rFonts w:ascii="Symbol" w:hAnsi="Symbol" w:hint="default"/>
+      </w:rPr>
+    </w:lvl>
+    <w:lvl w:ilvl="4" w:tplc="04070003" w:tentative="1">
+      <w:start w:val="1"/>
+      <w:numFmt w:val="bullet"/>
+      <w:lvlText w:val="o"/>
+      <w:lvlJc w:val="left"/>
+      <w:pPr>
+        <w:ind w:left="3600" w:hanging="360"/>
+      </w:pPr>
+      <w:rPr>
+        <w:rFonts w:ascii="Courier New" w:hAnsi="Courier New" w:cs="Courier New" w:hint="default"/>
+      </w:rPr>
+    </w:lvl>
+    <w:lvl w:ilvl="5" w:tplc="04070005" w:tentative="1">
+      <w:start w:val="1"/>
+      <w:numFmt w:val="bullet"/>
+      <w:lvlText w:val=""/>
+      <w:lvlJc w:val="left"/>
+      <w:pPr>
+        <w:ind w:left="4320" w:hanging="360"/>
+      </w:pPr>
+      <w:rPr>
+        <w:rFonts w:ascii="Wingdings" w:hAnsi="Wingdings" w:hint="default"/>
+      </w:rPr>
+    </w:lvl>
+    <w:lvl w:ilvl="6" w:tplc="04070001" w:tentative="1">
+      <w:start w:val="1"/>
+      <w:numFmt w:val="bullet"/>
+      <w:lvlText w:val=""/>
+      <w:lvlJc w:val="left"/>
+      <w:pPr>
+        <w:ind w:left="5040" w:hanging="360"/>
+      </w:pPr>
+      <w:rPr>
+        <w:rFonts w:ascii="Symbol" w:hAnsi="Symbol" w:hint="default"/>
+      </w:rPr>
+    </w:lvl>
+    <w:lvl w:ilvl="7" w:tplc="04070003" w:tentative="1">
+      <w:start w:val="1"/>
+      <w:numFmt w:val="bullet"/>
+      <w:lvlText w:val="o"/>
+      <w:lvlJc w:val="left"/>
+      <w:pPr>
+        <w:ind w:left="5760" w:hanging="360"/>
+      </w:pPr>
+      <w:rPr>
+        <w:rFonts w:ascii="Courier New" w:hAnsi="Courier New" w:cs="Courier New" w:hint="default"/>
+      </w:rPr>
+    </w:lvl>
+    <w:lvl w:ilvl="8" w:tplc="04070005" w:tentative="1">
+      <w:start w:val="1"/>
+      <w:numFmt w:val="bullet"/>
+      <w:lvlText w:val=""/>
+      <w:lvlJc w:val="left"/>
+      <w:pPr>
+        <w:ind w:left="6480" w:hanging="360"/>
+      </w:pPr>
+      <w:rPr>
+        <w:rFonts w:ascii="Wingdings" w:hAnsi="Wingdings" w:hint="default"/>
+      </w:rPr>
+    </w:lvl>
+  </w:abstractNum>
+  <w:abstractNum w:abstractNumId="8">
     <w:nsid w:val="59067AC7"/>
     <w:multiLevelType w:val="hybridMultilevel"/>
     <w:tmpl w:val="0B0C0630"/>
@@ -5516,7 +6040,120 @@
       </w:rPr>
     </w:lvl>
   </w:abstractNum>
-  <w:abstractNum w:abstractNumId="6">
+  <w:abstractNum w:abstractNumId="9">
+    <w:nsid w:val="7AF60AF8"/>
+    <w:multiLevelType w:val="hybridMultilevel"/>
+    <w:tmpl w:val="E2045A70"/>
+    <w:lvl w:ilvl="0" w:tplc="68AC0A2E">
+      <w:start w:val="1"/>
+      <w:numFmt w:val="bullet"/>
+      <w:lvlText w:val="-"/>
+      <w:lvlJc w:val="left"/>
+      <w:pPr>
+        <w:ind w:left="720" w:hanging="360"/>
+      </w:pPr>
+      <w:rPr>
+        <w:rFonts w:ascii="Times New Roman" w:eastAsia="Times New Roman" w:hAnsi="Times New Roman" w:cs="Times New Roman" w:hint="default"/>
+      </w:rPr>
+    </w:lvl>
+    <w:lvl w:ilvl="1" w:tplc="04070003" w:tentative="1">
+      <w:start w:val="1"/>
+      <w:numFmt w:val="bullet"/>
+      <w:lvlText w:val="o"/>
+      <w:lvlJc w:val="left"/>
+      <w:pPr>
+        <w:ind w:left="1440" w:hanging="360"/>
+      </w:pPr>
+      <w:rPr>
+        <w:rFonts w:ascii="Courier New" w:hAnsi="Courier New" w:cs="Courier New" w:hint="default"/>
+      </w:rPr>
+    </w:lvl>
+    <w:lvl w:ilvl="2" w:tplc="04070005" w:tentative="1">
+      <w:start w:val="1"/>
+      <w:numFmt w:val="bullet"/>
+      <w:lvlText w:val=""/>
+      <w:lvlJc w:val="left"/>
+      <w:pPr>
+        <w:ind w:left="2160" w:hanging="360"/>
+      </w:pPr>
+      <w:rPr>
+        <w:rFonts w:ascii="Wingdings" w:hAnsi="Wingdings" w:hint="default"/>
+      </w:rPr>
+    </w:lvl>
+    <w:lvl w:ilvl="3" w:tplc="04070001" w:tentative="1">
+      <w:start w:val="1"/>
+      <w:numFmt w:val="bullet"/>
+      <w:lvlText w:val=""/>
+      <w:lvlJc w:val="left"/>
+      <w:pPr>
+        <w:ind w:left="2880" w:hanging="360"/>
+      </w:pPr>
+      <w:rPr>
+        <w:rFonts w:ascii="Symbol" w:hAnsi="Symbol" w:hint="default"/>
+      </w:rPr>
+    </w:lvl>
+    <w:lvl w:ilvl="4" w:tplc="04070003" w:tentative="1">
+      <w:start w:val="1"/>
+      <w:numFmt w:val="bullet"/>
+      <w:lvlText w:val="o"/>
+      <w:lvlJc w:val="left"/>
+      <w:pPr>
+        <w:ind w:left="3600" w:hanging="360"/>
+      </w:pPr>
+      <w:rPr>
+        <w:rFonts w:ascii="Courier New" w:hAnsi="Courier New" w:cs="Courier New" w:hint="default"/>
+      </w:rPr>
+    </w:lvl>
+    <w:lvl w:ilvl="5" w:tplc="04070005" w:tentative="1">
+      <w:start w:val="1"/>
+      <w:numFmt w:val="bullet"/>
+      <w:lvlText w:val=""/>
+      <w:lvlJc w:val="left"/>
+      <w:pPr>
+        <w:ind w:left="4320" w:hanging="360"/>
+      </w:pPr>
+      <w:rPr>
+        <w:rFonts w:ascii="Wingdings" w:hAnsi="Wingdings" w:hint="default"/>
+      </w:rPr>
+    </w:lvl>
+    <w:lvl w:ilvl="6" w:tplc="04070001" w:tentative="1">
+      <w:start w:val="1"/>
+      <w:numFmt w:val="bullet"/>
+      <w:lvlText w:val=""/>
+      <w:lvlJc w:val="left"/>
+      <w:pPr>
+        <w:ind w:left="5040" w:hanging="360"/>
+      </w:pPr>
+      <w:rPr>
+        <w:rFonts w:ascii="Symbol" w:hAnsi="Symbol" w:hint="default"/>
+      </w:rPr>
+    </w:lvl>
+    <w:lvl w:ilvl="7" w:tplc="04070003" w:tentative="1">
+      <w:start w:val="1"/>
+      <w:numFmt w:val="bullet"/>
+      <w:lvlText w:val="o"/>
+      <w:lvlJc w:val="left"/>
+      <w:pPr>
+        <w:ind w:left="5760" w:hanging="360"/>
+      </w:pPr>
+      <w:rPr>
+        <w:rFonts w:ascii="Courier New" w:hAnsi="Courier New" w:cs="Courier New" w:hint="default"/>
+      </w:rPr>
+    </w:lvl>
+    <w:lvl w:ilvl="8" w:tplc="04070005" w:tentative="1">
+      <w:start w:val="1"/>
+      <w:numFmt w:val="bullet"/>
+      <w:lvlText w:val=""/>
+      <w:lvlJc w:val="left"/>
+      <w:pPr>
+        <w:ind w:left="6480" w:hanging="360"/>
+      </w:pPr>
+      <w:rPr>
+        <w:rFonts w:ascii="Wingdings" w:hAnsi="Wingdings" w:hint="default"/>
+      </w:rPr>
+    </w:lvl>
+  </w:abstractNum>
+  <w:abstractNum w:abstractNumId="10">
     <w:nsid w:val="7C285540"/>
     <w:multiLevelType w:val="hybridMultilevel"/>
     <w:tmpl w:val="70C83E90"/>
@@ -5660,22 +6297,34 @@
     <w:abstractNumId w:val="0"/>
   </w:num>
   <w:num w:numId="2">
-    <w:abstractNumId w:val="4"/>
+    <w:abstractNumId w:val="6"/>
   </w:num>
   <w:num w:numId="3">
-    <w:abstractNumId w:val="6"/>
+    <w:abstractNumId w:val="10"/>
   </w:num>
   <w:num w:numId="4">
-    <w:abstractNumId w:val="3"/>
+    <w:abstractNumId w:val="5"/>
   </w:num>
   <w:num w:numId="5">
     <w:abstractNumId w:val="1"/>
   </w:num>
   <w:num w:numId="6">
+    <w:abstractNumId w:val="4"/>
+  </w:num>
+  <w:num w:numId="7">
+    <w:abstractNumId w:val="8"/>
+  </w:num>
+  <w:num w:numId="8">
     <w:abstractNumId w:val="2"/>
   </w:num>
-  <w:num w:numId="7">
-    <w:abstractNumId w:val="5"/>
+  <w:num w:numId="9">
+    <w:abstractNumId w:val="9"/>
+  </w:num>
+  <w:num w:numId="10">
+    <w:abstractNumId w:val="3"/>
+  </w:num>
+  <w:num w:numId="11">
+    <w:abstractNumId w:val="7"/>
   </w:num>
   <w:numIdMacAtCleanup w:val="5"/>
 </w:numbering>
@@ -7601,8 +8250,9 @@
     <w:panose1 w:val="020B0604030504040204"/>
     <w:charset w:val="00"/>
     <w:family w:val="swiss"/>
+    <w:notTrueType/>
     <w:pitch w:val="variable"/>
-    <w:sig w:usb0="E1002EFF" w:usb1="C000605B" w:usb2="00000029" w:usb3="00000000" w:csb0="000101FF" w:csb1="00000000"/>
+    <w:sig w:usb0="00000003" w:usb1="00000000" w:usb2="00000000" w:usb3="00000000" w:csb0="00000001" w:csb1="00000000"/>
   </w:font>
   <w:font w:name="Helvetica">
     <w:panose1 w:val="020B0604020202020204"/>
@@ -7628,7 +8278,6 @@
     <w:sig w:usb0="00000003" w:usb1="00000000" w:usb2="00000000" w:usb3="00000000" w:csb0="00000001" w:csb1="00000000"/>
   </w:font>
   <w:font w:name="Calibri">
-    <w:altName w:val="Calibri"/>
     <w:panose1 w:val="020F0502020204030204"/>
     <w:charset w:val="00"/>
     <w:family w:val="swiss"/>
@@ -7682,6 +8331,7 @@
     <w:rsid w:val="00383E06"/>
     <w:rsid w:val="003A5FE9"/>
     <w:rsid w:val="004067AD"/>
+    <w:rsid w:val="005333EC"/>
     <w:rsid w:val="006C0101"/>
     <w:rsid w:val="008C3E02"/>
     <w:rsid w:val="00B52655"/>

</xml_diff>

<commit_message>
CHG: final srs version
</commit_message>
<xml_diff>
--- a/Documentation/UseCasesAndScope/SRS.docx
+++ b/Documentation/UseCasesAndScope/SRS.docx
@@ -1,6 +1,6 @@
 
 <file path=word/document.xml><?xml version="1.0" encoding="utf-8"?>
-<w:document xmlns:wpc="http://schemas.microsoft.com/office/word/2010/wordprocessingCanvas" xmlns:mc="http://schemas.openxmlformats.org/markup-compatibility/2006" xmlns:o="urn:schemas-microsoft-com:office:office" xmlns:r="http://schemas.openxmlformats.org/officeDocument/2006/relationships" xmlns:m="http://schemas.openxmlformats.org/officeDocument/2006/math" xmlns:v="urn:schemas-microsoft-com:vml" xmlns:wp14="http://schemas.microsoft.com/office/word/2010/wordprocessingDrawing" xmlns:wp="http://schemas.openxmlformats.org/drawingml/2006/wordprocessingDrawing" xmlns:w10="urn:schemas-microsoft-com:office:word" xmlns:w="http://schemas.openxmlformats.org/wordprocessingml/2006/main" xmlns:w14="http://schemas.microsoft.com/office/word/2010/wordml" xmlns:wpg="http://schemas.microsoft.com/office/word/2010/wordprocessingGroup" xmlns:wpi="http://schemas.microsoft.com/office/word/2010/wordprocessingInk" xmlns:wne="http://schemas.microsoft.com/office/word/2006/wordml" xmlns:wps="http://schemas.microsoft.com/office/word/2010/wordprocessingShape" mc:Ignorable="w14 wp14">
+<w:document xmlns:wpc="http://schemas.microsoft.com/office/word/2010/wordprocessingCanvas" xmlns:mo="http://schemas.microsoft.com/office/mac/office/2008/main" xmlns:mc="http://schemas.openxmlformats.org/markup-compatibility/2006" xmlns:mv="urn:schemas-microsoft-com:mac:vml" xmlns:o="urn:schemas-microsoft-com:office:office" xmlns:r="http://schemas.openxmlformats.org/officeDocument/2006/relationships" xmlns:m="http://schemas.openxmlformats.org/officeDocument/2006/math" xmlns:v="urn:schemas-microsoft-com:vml" xmlns:wp14="http://schemas.microsoft.com/office/word/2010/wordprocessingDrawing" xmlns:wp="http://schemas.openxmlformats.org/drawingml/2006/wordprocessingDrawing" xmlns:w10="urn:schemas-microsoft-com:office:word" xmlns:w="http://schemas.openxmlformats.org/wordprocessingml/2006/main" xmlns:w14="http://schemas.microsoft.com/office/word/2010/wordml" xmlns:wpg="http://schemas.microsoft.com/office/word/2010/wordprocessingGroup" xmlns:wpi="http://schemas.microsoft.com/office/word/2010/wordprocessingInk" xmlns:wne="http://schemas.microsoft.com/office/word/2006/wordml" xmlns:wps="http://schemas.microsoft.com/office/word/2010/wordprocessingShape" mc:Ignorable="w14 wp14">
   <w:body>
     <w:p>
       <w:pPr>
@@ -41,21 +41,11 @@
         <w:spacing w:line="360" w:lineRule="auto"/>
         <w:jc w:val="right"/>
       </w:pPr>
-      <w:r>
-        <w:fldChar w:fldCharType="begin"/>
-      </w:r>
-      <w:r>
-        <w:instrText xml:space="preserve"> TITLE  \* MERGEFORMAT </w:instrText>
-      </w:r>
-      <w:r>
-        <w:fldChar w:fldCharType="separate"/>
-      </w:r>
-      <w:r>
-        <w:t>Software Requirements Specification</w:t>
-      </w:r>
-      <w:r>
-        <w:fldChar w:fldCharType="end"/>
-      </w:r>
+      <w:fldSimple w:instr=" TITLE  \* MERGEFORMAT ">
+        <w:r>
+          <w:t>Software Requirements Specification</w:t>
+        </w:r>
+      </w:fldSimple>
     </w:p>
     <w:p>
       <w:pPr>
@@ -1567,22 +1557,11 @@
       <w:r>
         <w:br w:type="page"/>
       </w:r>
-      <w:r>
-        <w:lastRenderedPageBreak/>
-        <w:fldChar w:fldCharType="begin"/>
-      </w:r>
-      <w:r>
-        <w:instrText xml:space="preserve"> TITLE  \* MERGEFORMAT </w:instrText>
-      </w:r>
-      <w:r>
-        <w:fldChar w:fldCharType="separate"/>
-      </w:r>
-      <w:r>
-        <w:t>Software Requirements Specification</w:t>
-      </w:r>
-      <w:r>
-        <w:fldChar w:fldCharType="end"/>
-      </w:r>
+      <w:fldSimple w:instr=" TITLE  \* MERGEFORMAT ">
+        <w:r>
+          <w:t>Software Requirements Specification</w:t>
+        </w:r>
+      </w:fldSimple>
       <w:r>
         <w:t xml:space="preserve"> </w:t>
       </w:r>
@@ -4115,7 +4094,37 @@
         <w:rPr>
           <w:lang w:val="de-DE"/>
         </w:rPr>
-        <w:t>Die Standartsprache der App soll Englisch sein zusätzlich soll aber auch die deutsche Sprache unterstützt.</w:t>
+        <w:t xml:space="preserve">Die </w:t>
+      </w:r>
+      <w:r>
+        <w:rPr>
+          <w:lang w:val="de-DE"/>
+        </w:rPr>
+        <w:t>Standard</w:t>
+      </w:r>
+      <w:r>
+        <w:rPr>
+          <w:lang w:val="de-DE"/>
+        </w:rPr>
+        <w:t>spra</w:t>
+      </w:r>
+      <w:r>
+        <w:rPr>
+          <w:lang w:val="de-DE"/>
+        </w:rPr>
+        <w:t>che der App soll Englisch sein. Z</w:t>
+      </w:r>
+      <w:r>
+        <w:rPr>
+          <w:lang w:val="de-DE"/>
+        </w:rPr>
+        <w:t>usätzlich soll aber auch d</w:t>
+      </w:r>
+      <w:r>
+        <w:rPr>
+          <w:lang w:val="de-DE"/>
+        </w:rPr>
+        <w:t>ie deutsche Sprache unterstützt werden.</w:t>
       </w:r>
     </w:p>
     <w:p>
@@ -4133,7 +4142,25 @@
         <w:rPr>
           <w:lang w:val="de-DE"/>
         </w:rPr>
-        <w:t>Für das Spiel auf einem Gerät wird keine Internetverbindung benötigt.</w:t>
+        <w:t xml:space="preserve">Für das Spiel auf einem Gerät </w:t>
+      </w:r>
+      <w:r>
+        <w:rPr>
+          <w:lang w:val="de-DE"/>
+        </w:rPr>
+        <w:t>soll</w:t>
+      </w:r>
+      <w:r>
+        <w:rPr>
+          <w:lang w:val="de-DE"/>
+        </w:rPr>
+        <w:t xml:space="preserve"> ke</w:t>
+      </w:r>
+      <w:r>
+        <w:rPr>
+          <w:lang w:val="de-DE"/>
+        </w:rPr>
+        <w:t>ine Internetverbindung benötigt werden.</w:t>
       </w:r>
       <w:r>
         <w:rPr>
@@ -4157,7 +4184,15 @@
           <w:bCs/>
           <w:lang w:val="de-DE"/>
         </w:rPr>
-        <w:t>Useability</w:t>
+        <w:t>Us</w:t>
+      </w:r>
+      <w:r>
+        <w:rPr>
+          <w:b/>
+          <w:bCs/>
+          <w:lang w:val="de-DE"/>
+        </w:rPr>
+        <w:t>ability</w:t>
       </w:r>
       <w:proofErr w:type="spellEnd"/>
     </w:p>
@@ -4178,6 +4213,12 @@
         </w:rPr>
         <w:t>Die Schrift in der App soll durch die gesetzte Systemschrift überschrieben werden</w:t>
       </w:r>
+      <w:r>
+        <w:rPr>
+          <w:lang w:val="de-DE"/>
+        </w:rPr>
+        <w:t>.</w:t>
+      </w:r>
     </w:p>
     <w:p>
       <w:pPr>
@@ -4196,7 +4237,12 @@
         </w:rPr>
         <w:t xml:space="preserve">Als </w:t>
       </w:r>
-      <w:bookmarkStart w:id="16" w:name="_GoBack"/>
+      <w:r>
+        <w:rPr>
+          <w:lang w:val="de-DE"/>
+        </w:rPr>
+        <w:t>„</w:t>
+      </w:r>
       <w:proofErr w:type="spellStart"/>
       <w:r>
         <w:rPr>
@@ -4204,14 +4250,25 @@
         </w:rPr>
         <w:t>Theme</w:t>
       </w:r>
-      <w:bookmarkEnd w:id="16"/>
       <w:proofErr w:type="spellEnd"/>
       <w:r>
         <w:rPr>
           <w:lang w:val="de-DE"/>
         </w:rPr>
+        <w:t>“</w:t>
+      </w:r>
+      <w:r>
+        <w:rPr>
+          <w:lang w:val="de-DE"/>
+        </w:rPr>
         <w:t xml:space="preserve"> soll </w:t>
       </w:r>
+      <w:r>
+        <w:rPr>
+          <w:lang w:val="de-DE"/>
+        </w:rPr>
+        <w:t>„</w:t>
+      </w:r>
       <w:proofErr w:type="spellStart"/>
       <w:r>
         <w:rPr>
@@ -4224,7 +4281,45 @@
         <w:rPr>
           <w:lang w:val="de-DE"/>
         </w:rPr>
-        <w:t xml:space="preserve"> benutz werden</w:t>
+        <w:t>“</w:t>
+      </w:r>
+      <w:r>
+        <w:rPr>
+          <w:lang w:val="de-DE"/>
+        </w:rPr>
+        <w:t xml:space="preserve"> benutz</w:t>
+      </w:r>
+      <w:r>
+        <w:rPr>
+          <w:lang w:val="de-DE"/>
+        </w:rPr>
+        <w:t>t</w:t>
+      </w:r>
+      <w:r>
+        <w:rPr>
+          <w:lang w:val="de-DE"/>
+        </w:rPr>
+        <w:t xml:space="preserve"> werden</w:t>
+      </w:r>
+      <w:r>
+        <w:rPr>
+          <w:lang w:val="de-DE"/>
+        </w:rPr>
+        <w:t xml:space="preserve"> mit der selbstdefinierten Hintergrundfarbe „</w:t>
+      </w:r>
+      <w:proofErr w:type="spellStart"/>
+      <w:r>
+        <w:rPr>
+          <w:lang w:val="de-DE"/>
+        </w:rPr>
+        <w:t>lightblue</w:t>
+      </w:r>
+      <w:proofErr w:type="spellEnd"/>
+      <w:r>
+        <w:rPr>
+          <w:lang w:val="de-DE"/>
+        </w:rPr>
+        <w:t>“ (#85D3E5).</w:t>
       </w:r>
     </w:p>
     <w:p>
@@ -4261,9 +4356,15 @@
         <w:rPr>
           <w:lang w:val="de-DE"/>
         </w:rPr>
-        <w:t>Landscapemode</w:t>
+        <w:t>Landscape</w:t>
       </w:r>
       <w:proofErr w:type="spellEnd"/>
+      <w:r>
+        <w:rPr>
+          <w:lang w:val="de-DE"/>
+        </w:rPr>
+        <w:t>-Modus</w:t>
+      </w:r>
       <w:r>
         <w:rPr>
           <w:lang w:val="de-DE"/>
@@ -4336,6 +4437,12 @@
         <w:rPr>
           <w:lang w:val="de-DE"/>
         </w:rPr>
+        <w:t>.</w:t>
+      </w:r>
+      <w:r>
+        <w:rPr>
+          <w:lang w:val="de-DE"/>
+        </w:rPr>
         <w:br/>
       </w:r>
       <w:r>
@@ -4354,6 +4461,7 @@
         <w:rPr>
           <w:lang w:val="de-DE"/>
         </w:rPr>
+        <w:lastRenderedPageBreak/>
         <w:br/>
       </w:r>
     </w:p>
@@ -4371,7 +4479,6 @@
           <w:b/>
           <w:lang w:val="de-DE"/>
         </w:rPr>
-        <w:lastRenderedPageBreak/>
         <w:t>Supportability</w:t>
       </w:r>
       <w:proofErr w:type="spellEnd"/>
@@ -4399,7 +4506,31 @@
         <w:rPr>
           <w:lang w:val="de-DE"/>
         </w:rPr>
-        <w:t>Das Model-View-Controllerpattern soll die Erweiterbarkeit auf andere Betriebssystemen erleichtern da das Model hier weiterverwendet werden kann.</w:t>
+        <w:t>Das Model-View-Controller</w:t>
+      </w:r>
+      <w:r>
+        <w:rPr>
+          <w:lang w:val="de-DE"/>
+        </w:rPr>
+        <w:t>-P</w:t>
+      </w:r>
+      <w:r>
+        <w:rPr>
+          <w:lang w:val="de-DE"/>
+        </w:rPr>
+        <w:t>attern soll die Erweiterbarkeit auf andere Betriebssystemen erleichtern</w:t>
+      </w:r>
+      <w:r>
+        <w:rPr>
+          <w:lang w:val="de-DE"/>
+        </w:rPr>
+        <w:t>,</w:t>
+      </w:r>
+      <w:r>
+        <w:rPr>
+          <w:lang w:val="de-DE"/>
+        </w:rPr>
+        <w:t xml:space="preserve"> da das Model hier weiterverwendet werden kann.</w:t>
       </w:r>
     </w:p>
     <w:p>
@@ -4418,16 +4549,62 @@
         <w:rPr>
           <w:lang w:val="de-DE"/>
         </w:rPr>
-        <w:t xml:space="preserve">Das Spiel soll auf verschiedenen Geräten Spielbar sein, zum Beispiel auf  Tabletts und </w:t>
+        <w:t xml:space="preserve">Das Spiel </w:t>
+      </w:r>
+      <w:r>
+        <w:rPr>
+          <w:lang w:val="de-DE"/>
+        </w:rPr>
+        <w:t xml:space="preserve">soll auf verschiedenen Geräten </w:t>
+      </w:r>
+      <w:r>
+        <w:rPr>
+          <w:lang w:val="de-DE"/>
+        </w:rPr>
+        <w:t xml:space="preserve">mit verschiedenen Auflösungen </w:t>
+      </w:r>
+      <w:r>
+        <w:rPr>
+          <w:lang w:val="de-DE"/>
+        </w:rPr>
+        <w:t xml:space="preserve">spielbar sein, zum Beispiel auf </w:t>
       </w:r>
       <w:proofErr w:type="spellStart"/>
       <w:r>
         <w:rPr>
           <w:lang w:val="de-DE"/>
         </w:rPr>
+        <w:t>Tablet</w:t>
+      </w:r>
+      <w:r>
+        <w:rPr>
+          <w:lang w:val="de-DE"/>
+        </w:rPr>
+        <w:t>s</w:t>
+      </w:r>
+      <w:proofErr w:type="spellEnd"/>
+      <w:r>
+        <w:rPr>
+          <w:lang w:val="de-DE"/>
+        </w:rPr>
+        <w:t xml:space="preserve"> und </w:t>
+      </w:r>
+      <w:proofErr w:type="spellStart"/>
+      <w:r>
+        <w:rPr>
+          <w:lang w:val="de-DE"/>
+        </w:rPr>
         <w:t>Smartphones</w:t>
       </w:r>
       <w:proofErr w:type="spellEnd"/>
+      <w:r>
+        <w:rPr>
+          <w:lang w:val="de-DE"/>
+        </w:rPr>
+        <w:t>.</w:t>
+      </w:r>
+      <w:bookmarkStart w:id="16" w:name="_GoBack"/>
+      <w:bookmarkEnd w:id="16"/>
       <w:r>
         <w:rPr>
           <w:lang w:val="de-DE"/>
@@ -4506,7 +4683,7 @@
 </file>
 
 <file path=word/endnotes.xml><?xml version="1.0" encoding="utf-8"?>
-<w:endnotes xmlns:wpc="http://schemas.microsoft.com/office/word/2010/wordprocessingCanvas" xmlns:mc="http://schemas.openxmlformats.org/markup-compatibility/2006" xmlns:o="urn:schemas-microsoft-com:office:office" xmlns:r="http://schemas.openxmlformats.org/officeDocument/2006/relationships" xmlns:m="http://schemas.openxmlformats.org/officeDocument/2006/math" xmlns:v="urn:schemas-microsoft-com:vml" xmlns:wp14="http://schemas.microsoft.com/office/word/2010/wordprocessingDrawing" xmlns:wp="http://schemas.openxmlformats.org/drawingml/2006/wordprocessingDrawing" xmlns:w10="urn:schemas-microsoft-com:office:word" xmlns:w="http://schemas.openxmlformats.org/wordprocessingml/2006/main" xmlns:w14="http://schemas.microsoft.com/office/word/2010/wordml" xmlns:wpg="http://schemas.microsoft.com/office/word/2010/wordprocessingGroup" xmlns:wpi="http://schemas.microsoft.com/office/word/2010/wordprocessingInk" xmlns:wne="http://schemas.microsoft.com/office/word/2006/wordml" xmlns:wps="http://schemas.microsoft.com/office/word/2010/wordprocessingShape" mc:Ignorable="w14 wp14">
+<w:endnotes xmlns:wpc="http://schemas.microsoft.com/office/word/2010/wordprocessingCanvas" xmlns:mo="http://schemas.microsoft.com/office/mac/office/2008/main" xmlns:mc="http://schemas.openxmlformats.org/markup-compatibility/2006" xmlns:mv="urn:schemas-microsoft-com:mac:vml" xmlns:o="urn:schemas-microsoft-com:office:office" xmlns:r="http://schemas.openxmlformats.org/officeDocument/2006/relationships" xmlns:m="http://schemas.openxmlformats.org/officeDocument/2006/math" xmlns:v="urn:schemas-microsoft-com:vml" xmlns:wp14="http://schemas.microsoft.com/office/word/2010/wordprocessingDrawing" xmlns:wp="http://schemas.openxmlformats.org/drawingml/2006/wordprocessingDrawing" xmlns:w10="urn:schemas-microsoft-com:office:word" xmlns:w="http://schemas.openxmlformats.org/wordprocessingml/2006/main" xmlns:w14="http://schemas.microsoft.com/office/word/2010/wordml" xmlns:wpg="http://schemas.microsoft.com/office/word/2010/wordprocessingGroup" xmlns:wpi="http://schemas.microsoft.com/office/word/2010/wordprocessingInk" xmlns:wne="http://schemas.microsoft.com/office/word/2006/wordml" xmlns:wps="http://schemas.microsoft.com/office/word/2010/wordprocessingShape" mc:Ignorable="w14 wp14">
   <w:endnote w:type="separator" w:id="-1">
     <w:p>
       <w:pPr>
@@ -4531,7 +4708,7 @@
 </file>
 
 <file path=word/footer1.xml><?xml version="1.0" encoding="utf-8"?>
-<w:ftr xmlns:wpc="http://schemas.microsoft.com/office/word/2010/wordprocessingCanvas" xmlns:mc="http://schemas.openxmlformats.org/markup-compatibility/2006" xmlns:o="urn:schemas-microsoft-com:office:office" xmlns:r="http://schemas.openxmlformats.org/officeDocument/2006/relationships" xmlns:m="http://schemas.openxmlformats.org/officeDocument/2006/math" xmlns:v="urn:schemas-microsoft-com:vml" xmlns:wp14="http://schemas.microsoft.com/office/word/2010/wordprocessingDrawing" xmlns:wp="http://schemas.openxmlformats.org/drawingml/2006/wordprocessingDrawing" xmlns:w10="urn:schemas-microsoft-com:office:word" xmlns:w="http://schemas.openxmlformats.org/wordprocessingml/2006/main" xmlns:w14="http://schemas.microsoft.com/office/word/2010/wordml" xmlns:wpg="http://schemas.microsoft.com/office/word/2010/wordprocessingGroup" xmlns:wpi="http://schemas.microsoft.com/office/word/2010/wordprocessingInk" xmlns:wne="http://schemas.microsoft.com/office/word/2006/wordml" xmlns:wps="http://schemas.microsoft.com/office/word/2010/wordprocessingShape" mc:Ignorable="w14 wp14">
+<w:ftr xmlns:wpc="http://schemas.microsoft.com/office/word/2010/wordprocessingCanvas" xmlns:mo="http://schemas.microsoft.com/office/mac/office/2008/main" xmlns:mc="http://schemas.openxmlformats.org/markup-compatibility/2006" xmlns:mv="urn:schemas-microsoft-com:mac:vml" xmlns:o="urn:schemas-microsoft-com:office:office" xmlns:r="http://schemas.openxmlformats.org/officeDocument/2006/relationships" xmlns:m="http://schemas.openxmlformats.org/officeDocument/2006/math" xmlns:v="urn:schemas-microsoft-com:vml" xmlns:wp14="http://schemas.microsoft.com/office/word/2010/wordprocessingDrawing" xmlns:wp="http://schemas.openxmlformats.org/drawingml/2006/wordprocessingDrawing" xmlns:w10="urn:schemas-microsoft-com:office:word" xmlns:w="http://schemas.openxmlformats.org/wordprocessingml/2006/main" xmlns:w14="http://schemas.microsoft.com/office/word/2010/wordml" xmlns:wpg="http://schemas.microsoft.com/office/word/2010/wordprocessingGroup" xmlns:wpi="http://schemas.microsoft.com/office/word/2010/wordprocessingInk" xmlns:wne="http://schemas.microsoft.com/office/word/2006/wordml" xmlns:wps="http://schemas.microsoft.com/office/word/2010/wordprocessingShape" mc:Ignorable="w14 wp14">
   <w:p>
     <w:pPr>
       <w:pStyle w:val="Fuzeile"/>
@@ -4569,7 +4746,7 @@
 </file>
 
 <file path=word/footer2.xml><?xml version="1.0" encoding="utf-8"?>
-<w:ftr xmlns:wpc="http://schemas.microsoft.com/office/word/2010/wordprocessingCanvas" xmlns:mc="http://schemas.openxmlformats.org/markup-compatibility/2006" xmlns:o="urn:schemas-microsoft-com:office:office" xmlns:r="http://schemas.openxmlformats.org/officeDocument/2006/relationships" xmlns:m="http://schemas.openxmlformats.org/officeDocument/2006/math" xmlns:v="urn:schemas-microsoft-com:vml" xmlns:wp14="http://schemas.microsoft.com/office/word/2010/wordprocessingDrawing" xmlns:wp="http://schemas.openxmlformats.org/drawingml/2006/wordprocessingDrawing" xmlns:w10="urn:schemas-microsoft-com:office:word" xmlns:w="http://schemas.openxmlformats.org/wordprocessingml/2006/main" xmlns:w14="http://schemas.microsoft.com/office/word/2010/wordml" xmlns:wpg="http://schemas.microsoft.com/office/word/2010/wordprocessingGroup" xmlns:wpi="http://schemas.microsoft.com/office/word/2010/wordprocessingInk" xmlns:wne="http://schemas.microsoft.com/office/word/2006/wordml" xmlns:wps="http://schemas.microsoft.com/office/word/2010/wordprocessingShape" mc:Ignorable="w14 wp14">
+<w:ftr xmlns:wpc="http://schemas.microsoft.com/office/word/2010/wordprocessingCanvas" xmlns:mo="http://schemas.microsoft.com/office/mac/office/2008/main" xmlns:mc="http://schemas.openxmlformats.org/markup-compatibility/2006" xmlns:mv="urn:schemas-microsoft-com:mac:vml" xmlns:o="urn:schemas-microsoft-com:office:office" xmlns:r="http://schemas.openxmlformats.org/officeDocument/2006/relationships" xmlns:m="http://schemas.openxmlformats.org/officeDocument/2006/math" xmlns:v="urn:schemas-microsoft-com:vml" xmlns:wp14="http://schemas.microsoft.com/office/word/2010/wordprocessingDrawing" xmlns:wp="http://schemas.openxmlformats.org/drawingml/2006/wordprocessingDrawing" xmlns:w10="urn:schemas-microsoft-com:office:word" xmlns:w="http://schemas.openxmlformats.org/wordprocessingml/2006/main" xmlns:w14="http://schemas.microsoft.com/office/word/2010/wordml" xmlns:wpg="http://schemas.microsoft.com/office/word/2010/wordprocessingGroup" xmlns:wpi="http://schemas.microsoft.com/office/word/2010/wordprocessingInk" xmlns:wne="http://schemas.microsoft.com/office/word/2006/wordml" xmlns:wps="http://schemas.microsoft.com/office/word/2010/wordprocessingShape" mc:Ignorable="w14 wp14">
   <w:tbl>
     <w:tblPr>
       <w:tblW w:w="0" w:type="auto"/>
@@ -4626,21 +4803,11 @@
           <w:r>
             <w:sym w:font="Symbol" w:char="F0D3"/>
           </w:r>
-          <w:r>
-            <w:fldChar w:fldCharType="begin"/>
-          </w:r>
-          <w:r>
-            <w:instrText xml:space="preserve"> DOCPROPERTY "Company"  \* MERGEFORMAT </w:instrText>
-          </w:r>
-          <w:r>
-            <w:fldChar w:fldCharType="separate"/>
-          </w:r>
-          <w:r>
-            <w:t>DHBW</w:t>
-          </w:r>
-          <w:r>
-            <w:fldChar w:fldCharType="end"/>
-          </w:r>
+          <w:fldSimple w:instr=" DOCPROPERTY &quot;Company&quot;  \* MERGEFORMAT ">
+            <w:r>
+              <w:t>DHBW</w:t>
+            </w:r>
+          </w:fldSimple>
           <w:r>
             <w:t xml:space="preserve">, </w:t>
           </w:r>
@@ -4704,7 +4871,7 @@
               <w:rStyle w:val="Seitenzahl"/>
               <w:noProof/>
             </w:rPr>
-            <w:t>7</w:t>
+            <w:t>8</w:t>
           </w:r>
           <w:r>
             <w:rPr>
@@ -4726,7 +4893,7 @@
 </file>
 
 <file path=word/footer3.xml><?xml version="1.0" encoding="utf-8"?>
-<w:ftr xmlns:wpc="http://schemas.microsoft.com/office/word/2010/wordprocessingCanvas" xmlns:mc="http://schemas.openxmlformats.org/markup-compatibility/2006" xmlns:o="urn:schemas-microsoft-com:office:office" xmlns:r="http://schemas.openxmlformats.org/officeDocument/2006/relationships" xmlns:m="http://schemas.openxmlformats.org/officeDocument/2006/math" xmlns:v="urn:schemas-microsoft-com:vml" xmlns:wp14="http://schemas.microsoft.com/office/word/2010/wordprocessingDrawing" xmlns:wp="http://schemas.openxmlformats.org/drawingml/2006/wordprocessingDrawing" xmlns:w10="urn:schemas-microsoft-com:office:word" xmlns:w="http://schemas.openxmlformats.org/wordprocessingml/2006/main" xmlns:w14="http://schemas.microsoft.com/office/word/2010/wordml" xmlns:wpg="http://schemas.microsoft.com/office/word/2010/wordprocessingGroup" xmlns:wpi="http://schemas.microsoft.com/office/word/2010/wordprocessingInk" xmlns:wne="http://schemas.microsoft.com/office/word/2006/wordml" xmlns:wps="http://schemas.microsoft.com/office/word/2010/wordprocessingShape" mc:Ignorable="w14 wp14">
+<w:ftr xmlns:wpc="http://schemas.microsoft.com/office/word/2010/wordprocessingCanvas" xmlns:mo="http://schemas.microsoft.com/office/mac/office/2008/main" xmlns:mc="http://schemas.openxmlformats.org/markup-compatibility/2006" xmlns:mv="urn:schemas-microsoft-com:mac:vml" xmlns:o="urn:schemas-microsoft-com:office:office" xmlns:r="http://schemas.openxmlformats.org/officeDocument/2006/relationships" xmlns:m="http://schemas.openxmlformats.org/officeDocument/2006/math" xmlns:v="urn:schemas-microsoft-com:vml" xmlns:wp14="http://schemas.microsoft.com/office/word/2010/wordprocessingDrawing" xmlns:wp="http://schemas.openxmlformats.org/drawingml/2006/wordprocessingDrawing" xmlns:w10="urn:schemas-microsoft-com:office:word" xmlns:w="http://schemas.openxmlformats.org/wordprocessingml/2006/main" xmlns:w14="http://schemas.microsoft.com/office/word/2010/wordml" xmlns:wpg="http://schemas.microsoft.com/office/word/2010/wordprocessingGroup" xmlns:wpi="http://schemas.microsoft.com/office/word/2010/wordprocessingInk" xmlns:wne="http://schemas.microsoft.com/office/word/2006/wordml" xmlns:wps="http://schemas.microsoft.com/office/word/2010/wordprocessingShape" mc:Ignorable="w14 wp14">
   <w:p>
     <w:pPr>
       <w:pStyle w:val="Fuzeile"/>
@@ -4736,7 +4903,7 @@
 </file>
 
 <file path=word/footnotes.xml><?xml version="1.0" encoding="utf-8"?>
-<w:footnotes xmlns:wpc="http://schemas.microsoft.com/office/word/2010/wordprocessingCanvas" xmlns:mc="http://schemas.openxmlformats.org/markup-compatibility/2006" xmlns:o="urn:schemas-microsoft-com:office:office" xmlns:r="http://schemas.openxmlformats.org/officeDocument/2006/relationships" xmlns:m="http://schemas.openxmlformats.org/officeDocument/2006/math" xmlns:v="urn:schemas-microsoft-com:vml" xmlns:wp14="http://schemas.microsoft.com/office/word/2010/wordprocessingDrawing" xmlns:wp="http://schemas.openxmlformats.org/drawingml/2006/wordprocessingDrawing" xmlns:w10="urn:schemas-microsoft-com:office:word" xmlns:w="http://schemas.openxmlformats.org/wordprocessingml/2006/main" xmlns:w14="http://schemas.microsoft.com/office/word/2010/wordml" xmlns:wpg="http://schemas.microsoft.com/office/word/2010/wordprocessingGroup" xmlns:wpi="http://schemas.microsoft.com/office/word/2010/wordprocessingInk" xmlns:wne="http://schemas.microsoft.com/office/word/2006/wordml" xmlns:wps="http://schemas.microsoft.com/office/word/2010/wordprocessingShape" mc:Ignorable="w14 wp14">
+<w:footnotes xmlns:wpc="http://schemas.microsoft.com/office/word/2010/wordprocessingCanvas" xmlns:mo="http://schemas.microsoft.com/office/mac/office/2008/main" xmlns:mc="http://schemas.openxmlformats.org/markup-compatibility/2006" xmlns:mv="urn:schemas-microsoft-com:mac:vml" xmlns:o="urn:schemas-microsoft-com:office:office" xmlns:r="http://schemas.openxmlformats.org/officeDocument/2006/relationships" xmlns:m="http://schemas.openxmlformats.org/officeDocument/2006/math" xmlns:v="urn:schemas-microsoft-com:vml" xmlns:wp14="http://schemas.microsoft.com/office/word/2010/wordprocessingDrawing" xmlns:wp="http://schemas.openxmlformats.org/drawingml/2006/wordprocessingDrawing" xmlns:w10="urn:schemas-microsoft-com:office:word" xmlns:w="http://schemas.openxmlformats.org/wordprocessingml/2006/main" xmlns:w14="http://schemas.microsoft.com/office/word/2010/wordml" xmlns:wpg="http://schemas.microsoft.com/office/word/2010/wordprocessingGroup" xmlns:wpi="http://schemas.microsoft.com/office/word/2010/wordprocessingInk" xmlns:wne="http://schemas.microsoft.com/office/word/2006/wordml" xmlns:wps="http://schemas.microsoft.com/office/word/2010/wordprocessingShape" mc:Ignorable="w14 wp14">
   <w:footnote w:type="separator" w:id="-1">
     <w:p>
       <w:pPr>
@@ -4761,7 +4928,7 @@
 </file>
 
 <file path=word/header1.xml><?xml version="1.0" encoding="utf-8"?>
-<w:hdr xmlns:wpc="http://schemas.microsoft.com/office/word/2010/wordprocessingCanvas" xmlns:mc="http://schemas.openxmlformats.org/markup-compatibility/2006" xmlns:o="urn:schemas-microsoft-com:office:office" xmlns:r="http://schemas.openxmlformats.org/officeDocument/2006/relationships" xmlns:m="http://schemas.openxmlformats.org/officeDocument/2006/math" xmlns:v="urn:schemas-microsoft-com:vml" xmlns:wp14="http://schemas.microsoft.com/office/word/2010/wordprocessingDrawing" xmlns:wp="http://schemas.openxmlformats.org/drawingml/2006/wordprocessingDrawing" xmlns:w10="urn:schemas-microsoft-com:office:word" xmlns:w="http://schemas.openxmlformats.org/wordprocessingml/2006/main" xmlns:w14="http://schemas.microsoft.com/office/word/2010/wordml" xmlns:wpg="http://schemas.microsoft.com/office/word/2010/wordprocessingGroup" xmlns:wpi="http://schemas.microsoft.com/office/word/2010/wordprocessingInk" xmlns:wne="http://schemas.microsoft.com/office/word/2006/wordml" xmlns:wps="http://schemas.microsoft.com/office/word/2010/wordprocessingShape" mc:Ignorable="w14 wp14">
+<w:hdr xmlns:wpc="http://schemas.microsoft.com/office/word/2010/wordprocessingCanvas" xmlns:mo="http://schemas.microsoft.com/office/mac/office/2008/main" xmlns:mc="http://schemas.openxmlformats.org/markup-compatibility/2006" xmlns:mv="urn:schemas-microsoft-com:mac:vml" xmlns:o="urn:schemas-microsoft-com:office:office" xmlns:r="http://schemas.openxmlformats.org/officeDocument/2006/relationships" xmlns:m="http://schemas.openxmlformats.org/officeDocument/2006/math" xmlns:v="urn:schemas-microsoft-com:vml" xmlns:wp14="http://schemas.microsoft.com/office/word/2010/wordprocessingDrawing" xmlns:wp="http://schemas.openxmlformats.org/drawingml/2006/wordprocessingDrawing" xmlns:w10="urn:schemas-microsoft-com:office:word" xmlns:w="http://schemas.openxmlformats.org/wordprocessingml/2006/main" xmlns:w14="http://schemas.microsoft.com/office/word/2010/wordml" xmlns:wpg="http://schemas.microsoft.com/office/word/2010/wordprocessingGroup" xmlns:wpi="http://schemas.microsoft.com/office/word/2010/wordprocessingInk" xmlns:wne="http://schemas.microsoft.com/office/word/2006/wordml" xmlns:wps="http://schemas.microsoft.com/office/word/2010/wordprocessingShape" mc:Ignorable="w14 wp14">
   <w:p>
     <w:pPr>
       <w:rPr>
@@ -4852,7 +5019,7 @@
 </file>
 
 <file path=word/header2.xml><?xml version="1.0" encoding="utf-8"?>
-<w:hdr xmlns:wpc="http://schemas.microsoft.com/office/word/2010/wordprocessingCanvas" xmlns:mc="http://schemas.openxmlformats.org/markup-compatibility/2006" xmlns:o="urn:schemas-microsoft-com:office:office" xmlns:r="http://schemas.openxmlformats.org/officeDocument/2006/relationships" xmlns:m="http://schemas.openxmlformats.org/officeDocument/2006/math" xmlns:v="urn:schemas-microsoft-com:vml" xmlns:wp14="http://schemas.microsoft.com/office/word/2010/wordprocessingDrawing" xmlns:wp="http://schemas.openxmlformats.org/drawingml/2006/wordprocessingDrawing" xmlns:w10="urn:schemas-microsoft-com:office:word" xmlns:w="http://schemas.openxmlformats.org/wordprocessingml/2006/main" xmlns:w14="http://schemas.microsoft.com/office/word/2010/wordml" xmlns:wpg="http://schemas.microsoft.com/office/word/2010/wordprocessingGroup" xmlns:wpi="http://schemas.microsoft.com/office/word/2010/wordprocessingInk" xmlns:wne="http://schemas.microsoft.com/office/word/2006/wordml" xmlns:wps="http://schemas.microsoft.com/office/word/2010/wordprocessingShape" mc:Ignorable="w14 wp14">
+<w:hdr xmlns:wpc="http://schemas.microsoft.com/office/word/2010/wordprocessingCanvas" xmlns:mo="http://schemas.microsoft.com/office/mac/office/2008/main" xmlns:mc="http://schemas.openxmlformats.org/markup-compatibility/2006" xmlns:mv="urn:schemas-microsoft-com:mac:vml" xmlns:o="urn:schemas-microsoft-com:office:office" xmlns:r="http://schemas.openxmlformats.org/officeDocument/2006/relationships" xmlns:m="http://schemas.openxmlformats.org/officeDocument/2006/math" xmlns:v="urn:schemas-microsoft-com:vml" xmlns:wp14="http://schemas.microsoft.com/office/word/2010/wordprocessingDrawing" xmlns:wp="http://schemas.openxmlformats.org/drawingml/2006/wordprocessingDrawing" xmlns:w10="urn:schemas-microsoft-com:office:word" xmlns:w="http://schemas.openxmlformats.org/wordprocessingml/2006/main" xmlns:w14="http://schemas.microsoft.com/office/word/2010/wordml" xmlns:wpg="http://schemas.microsoft.com/office/word/2010/wordprocessingGroup" xmlns:wpi="http://schemas.microsoft.com/office/word/2010/wordprocessingInk" xmlns:wne="http://schemas.microsoft.com/office/word/2006/wordml" xmlns:wps="http://schemas.microsoft.com/office/word/2010/wordprocessingShape" mc:Ignorable="w14 wp14">
   <w:tbl>
     <w:tblPr>
       <w:tblW w:w="0" w:type="auto"/>
@@ -4927,21 +5094,11 @@
           <w:tcW w:w="6379" w:type="dxa"/>
         </w:tcPr>
         <w:p>
-          <w:r>
-            <w:fldChar w:fldCharType="begin"/>
-          </w:r>
-          <w:r>
-            <w:instrText xml:space="preserve"> TITLE  \* MERGEFORMAT </w:instrText>
-          </w:r>
-          <w:r>
-            <w:fldChar w:fldCharType="separate"/>
-          </w:r>
-          <w:r>
-            <w:t>Software Requirements Specification</w:t>
-          </w:r>
-          <w:r>
-            <w:fldChar w:fldCharType="end"/>
-          </w:r>
+          <w:fldSimple w:instr=" TITLE  \* MERGEFORMAT ">
+            <w:r>
+              <w:t>Software Requirements Specification</w:t>
+            </w:r>
+          </w:fldSimple>
         </w:p>
       </w:tc>
       <w:tc>
@@ -4968,7 +5125,7 @@
 </file>
 
 <file path=word/header3.xml><?xml version="1.0" encoding="utf-8"?>
-<w:hdr xmlns:wpc="http://schemas.microsoft.com/office/word/2010/wordprocessingCanvas" xmlns:mc="http://schemas.openxmlformats.org/markup-compatibility/2006" xmlns:o="urn:schemas-microsoft-com:office:office" xmlns:r="http://schemas.openxmlformats.org/officeDocument/2006/relationships" xmlns:m="http://schemas.openxmlformats.org/officeDocument/2006/math" xmlns:v="urn:schemas-microsoft-com:vml" xmlns:wp14="http://schemas.microsoft.com/office/word/2010/wordprocessingDrawing" xmlns:wp="http://schemas.openxmlformats.org/drawingml/2006/wordprocessingDrawing" xmlns:w10="urn:schemas-microsoft-com:office:word" xmlns:w="http://schemas.openxmlformats.org/wordprocessingml/2006/main" xmlns:w14="http://schemas.microsoft.com/office/word/2010/wordml" xmlns:wpg="http://schemas.microsoft.com/office/word/2010/wordprocessingGroup" xmlns:wpi="http://schemas.microsoft.com/office/word/2010/wordprocessingInk" xmlns:wne="http://schemas.microsoft.com/office/word/2006/wordml" xmlns:wps="http://schemas.microsoft.com/office/word/2010/wordprocessingShape" mc:Ignorable="w14 wp14">
+<w:hdr xmlns:wpc="http://schemas.microsoft.com/office/word/2010/wordprocessingCanvas" xmlns:mo="http://schemas.microsoft.com/office/mac/office/2008/main" xmlns:mc="http://schemas.openxmlformats.org/markup-compatibility/2006" xmlns:mv="urn:schemas-microsoft-com:mac:vml" xmlns:o="urn:schemas-microsoft-com:office:office" xmlns:r="http://schemas.openxmlformats.org/officeDocument/2006/relationships" xmlns:m="http://schemas.openxmlformats.org/officeDocument/2006/math" xmlns:v="urn:schemas-microsoft-com:vml" xmlns:wp14="http://schemas.microsoft.com/office/word/2010/wordprocessingDrawing" xmlns:wp="http://schemas.openxmlformats.org/drawingml/2006/wordprocessingDrawing" xmlns:w10="urn:schemas-microsoft-com:office:word" xmlns:w="http://schemas.openxmlformats.org/wordprocessingml/2006/main" xmlns:w14="http://schemas.microsoft.com/office/word/2010/wordml" xmlns:wpg="http://schemas.microsoft.com/office/word/2010/wordprocessingGroup" xmlns:wpi="http://schemas.microsoft.com/office/word/2010/wordprocessingInk" xmlns:wne="http://schemas.microsoft.com/office/word/2006/wordml" xmlns:wps="http://schemas.microsoft.com/office/word/2010/wordprocessingShape" mc:Ignorable="w14 wp14">
   <w:p>
     <w:pPr>
       <w:pStyle w:val="Kopfzeile"/>
@@ -4978,7 +5135,7 @@
 </file>
 
 <file path=word/numbering.xml><?xml version="1.0" encoding="utf-8"?>
-<w:numbering xmlns:wpc="http://schemas.microsoft.com/office/word/2010/wordprocessingCanvas" xmlns:mc="http://schemas.openxmlformats.org/markup-compatibility/2006" xmlns:o="urn:schemas-microsoft-com:office:office" xmlns:r="http://schemas.openxmlformats.org/officeDocument/2006/relationships" xmlns:m="http://schemas.openxmlformats.org/officeDocument/2006/math" xmlns:v="urn:schemas-microsoft-com:vml" xmlns:wp14="http://schemas.microsoft.com/office/word/2010/wordprocessingDrawing" xmlns:wp="http://schemas.openxmlformats.org/drawingml/2006/wordprocessingDrawing" xmlns:w10="urn:schemas-microsoft-com:office:word" xmlns:w="http://schemas.openxmlformats.org/wordprocessingml/2006/main" xmlns:w14="http://schemas.microsoft.com/office/word/2010/wordml" xmlns:wpg="http://schemas.microsoft.com/office/word/2010/wordprocessingGroup" xmlns:wpi="http://schemas.microsoft.com/office/word/2010/wordprocessingInk" xmlns:wne="http://schemas.microsoft.com/office/word/2006/wordml" xmlns:wps="http://schemas.microsoft.com/office/word/2010/wordprocessingShape" mc:Ignorable="w14 wp14">
+<w:numbering xmlns:wpc="http://schemas.microsoft.com/office/word/2010/wordprocessingCanvas" xmlns:mo="http://schemas.microsoft.com/office/mac/office/2008/main" xmlns:mc="http://schemas.openxmlformats.org/markup-compatibility/2006" xmlns:mv="urn:schemas-microsoft-com:mac:vml" xmlns:o="urn:schemas-microsoft-com:office:office" xmlns:r="http://schemas.openxmlformats.org/officeDocument/2006/relationships" xmlns:m="http://schemas.openxmlformats.org/officeDocument/2006/math" xmlns:v="urn:schemas-microsoft-com:vml" xmlns:wp14="http://schemas.microsoft.com/office/word/2010/wordprocessingDrawing" xmlns:wp="http://schemas.openxmlformats.org/drawingml/2006/wordprocessingDrawing" xmlns:w10="urn:schemas-microsoft-com:office:word" xmlns:w="http://schemas.openxmlformats.org/wordprocessingml/2006/main" xmlns:w14="http://schemas.microsoft.com/office/word/2010/wordml" xmlns:wpg="http://schemas.microsoft.com/office/word/2010/wordprocessingGroup" xmlns:wpi="http://schemas.microsoft.com/office/word/2010/wordprocessingInk" xmlns:wne="http://schemas.microsoft.com/office/word/2006/wordml" xmlns:wps="http://schemas.microsoft.com/office/word/2010/wordprocessingShape" mc:Ignorable="w14 wp14">
   <w:abstractNum w:abstractNumId="0">
     <w:nsid w:val="FFFFFFFB"/>
     <w:multiLevelType w:val="multilevel"/>
@@ -6341,7 +6498,7 @@
     </w:rPrDefault>
     <w:pPrDefault/>
   </w:docDefaults>
-  <w:latentStyles w:defLockedState="0" w:defUIPriority="99" w:defSemiHidden="1" w:defUnhideWhenUsed="1" w:defQFormat="0" w:count="267">
+  <w:latentStyles w:defLockedState="0" w:defUIPriority="99" w:defSemiHidden="1" w:defUnhideWhenUsed="1" w:defQFormat="0" w:count="276">
     <w:lsdException w:name="Normal" w:semiHidden="0" w:uiPriority="0" w:unhideWhenUsed="0" w:qFormat="1"/>
     <w:lsdException w:name="heading 1" w:semiHidden="0" w:uiPriority="9" w:unhideWhenUsed="0" w:qFormat="1"/>
     <w:lsdException w:name="heading 2" w:semiHidden="0" w:uiPriority="9" w:unhideWhenUsed="0" w:qFormat="1"/>
@@ -6640,7 +6797,7 @@
       <w:sz w:val="18"/>
     </w:rPr>
   </w:style>
-  <w:style w:type="character" w:default="1" w:styleId="Absatz-Standardschriftart">
+  <w:style w:type="character" w:default="1" w:styleId="Absatzstandardschriftart">
     <w:name w:val="Default Paragraph Font"/>
     <w:uiPriority w:val="1"/>
     <w:semiHidden/>
@@ -6780,7 +6937,7 @@
   </w:style>
   <w:style w:type="character" w:styleId="Seitenzahl">
     <w:name w:val="page number"/>
-    <w:basedOn w:val="Absatz-Standardschriftart"/>
+    <w:basedOn w:val="Absatzstandardschriftart"/>
     <w:semiHidden/>
   </w:style>
   <w:style w:type="paragraph" w:customStyle="1" w:styleId="Bullet1">
@@ -6831,7 +6988,7 @@
   </w:style>
   <w:style w:type="character" w:styleId="Funotenzeichen">
     <w:name w:val="footnote reference"/>
-    <w:basedOn w:val="Absatz-Standardschriftart"/>
+    <w:basedOn w:val="Absatzstandardschriftart"/>
     <w:semiHidden/>
     <w:rPr>
       <w:sz w:val="20"/>
@@ -6959,7 +7116,7 @@
       <w:color w:val="0000FF"/>
     </w:rPr>
   </w:style>
-  <w:style w:type="paragraph" w:styleId="Textkrper-Zeileneinzug">
+  <w:style w:type="paragraph" w:styleId="Textkrpereinzug">
     <w:name w:val="Body Text Indent"/>
     <w:basedOn w:val="Standard"/>
     <w:semiHidden/>
@@ -7015,27 +7172,27 @@
       <w:color w:val="0000FF"/>
     </w:rPr>
   </w:style>
-  <w:style w:type="character" w:styleId="Hyperlink">
+  <w:style w:type="character" w:styleId="Link">
     <w:name w:val="Hyperlink"/>
-    <w:basedOn w:val="Absatz-Standardschriftart"/>
+    <w:basedOn w:val="Absatzstandardschriftart"/>
     <w:semiHidden/>
     <w:rPr>
       <w:color w:val="0000FF"/>
       <w:u w:val="single"/>
     </w:rPr>
   </w:style>
-  <w:style w:type="character" w:styleId="BesuchterHyperlink">
+  <w:style w:type="character" w:styleId="GesichteterLink">
     <w:name w:val="FollowedHyperlink"/>
-    <w:basedOn w:val="Absatz-Standardschriftart"/>
+    <w:basedOn w:val="Absatzstandardschriftart"/>
     <w:semiHidden/>
     <w:rPr>
       <w:color w:val="800080"/>
       <w:u w:val="single"/>
     </w:rPr>
   </w:style>
-  <w:style w:type="character" w:styleId="Fett">
+  <w:style w:type="character" w:styleId="Betont">
     <w:name w:val="Strong"/>
-    <w:basedOn w:val="Absatz-Standardschriftart"/>
+    <w:basedOn w:val="Absatzstandardschriftart"/>
     <w:qFormat/>
     <w:rPr>
       <w:b/>
@@ -7045,7 +7202,7 @@
   <w:style w:type="paragraph" w:styleId="Sprechblasentext">
     <w:name w:val="Balloon Text"/>
     <w:basedOn w:val="Standard"/>
-    <w:link w:val="SprechblasentextZchn"/>
+    <w:link w:val="SprechblasentextZeichen"/>
     <w:uiPriority w:val="99"/>
     <w:semiHidden/>
     <w:unhideWhenUsed/>
@@ -7059,9 +7216,9 @@
       <w:szCs w:val="16"/>
     </w:rPr>
   </w:style>
-  <w:style w:type="character" w:customStyle="1" w:styleId="SprechblasentextZchn">
-    <w:name w:val="Sprechblasentext Zchn"/>
-    <w:basedOn w:val="Absatz-Standardschriftart"/>
+  <w:style w:type="character" w:customStyle="1" w:styleId="SprechblasentextZeichen">
+    <w:name w:val="Sprechblasentext Zeichen"/>
+    <w:basedOn w:val="Absatzstandardschriftart"/>
     <w:link w:val="Sprechblasentext"/>
     <w:uiPriority w:val="99"/>
     <w:semiHidden/>
@@ -7074,7 +7231,7 @@
   </w:style>
   <w:style w:type="character" w:styleId="Platzhaltertext">
     <w:name w:val="Placeholder Text"/>
-    <w:basedOn w:val="Absatz-Standardschriftart"/>
+    <w:basedOn w:val="Absatzstandardschriftart"/>
     <w:uiPriority w:val="99"/>
     <w:semiHidden/>
     <w:rsid w:val="00DD047A"/>
@@ -7241,7 +7398,7 @@
 </file>
 
 <file path=word/stylesWithEffects.xml><?xml version="1.0" encoding="utf-8"?>
-<w:styles xmlns:wpc="http://schemas.microsoft.com/office/word/2010/wordprocessingCanvas" xmlns:mc="http://schemas.openxmlformats.org/markup-compatibility/2006" xmlns:o="urn:schemas-microsoft-com:office:office" xmlns:r="http://schemas.openxmlformats.org/officeDocument/2006/relationships" xmlns:m="http://schemas.openxmlformats.org/officeDocument/2006/math" xmlns:v="urn:schemas-microsoft-com:vml" xmlns:wp14="http://schemas.microsoft.com/office/word/2010/wordprocessingDrawing" xmlns:wp="http://schemas.openxmlformats.org/drawingml/2006/wordprocessingDrawing" xmlns:w10="urn:schemas-microsoft-com:office:word" xmlns:w="http://schemas.openxmlformats.org/wordprocessingml/2006/main" xmlns:w14="http://schemas.microsoft.com/office/word/2010/wordml" xmlns:wpg="http://schemas.microsoft.com/office/word/2010/wordprocessingGroup" xmlns:wpi="http://schemas.microsoft.com/office/word/2010/wordprocessingInk" xmlns:wne="http://schemas.microsoft.com/office/word/2006/wordml" xmlns:wps="http://schemas.microsoft.com/office/word/2010/wordprocessingShape" mc:Ignorable="w14 wp14">
+<w:styles xmlns:wpc="http://schemas.microsoft.com/office/word/2010/wordprocessingCanvas" xmlns:mo="http://schemas.microsoft.com/office/mac/office/2008/main" xmlns:mc="http://schemas.openxmlformats.org/markup-compatibility/2006" xmlns:mv="urn:schemas-microsoft-com:mac:vml" xmlns:o="urn:schemas-microsoft-com:office:office" xmlns:r="http://schemas.openxmlformats.org/officeDocument/2006/relationships" xmlns:m="http://schemas.openxmlformats.org/officeDocument/2006/math" xmlns:v="urn:schemas-microsoft-com:vml" xmlns:wp14="http://schemas.microsoft.com/office/word/2010/wordprocessingDrawing" xmlns:wp="http://schemas.openxmlformats.org/drawingml/2006/wordprocessingDrawing" xmlns:w10="urn:schemas-microsoft-com:office:word" xmlns:w="http://schemas.openxmlformats.org/wordprocessingml/2006/main" xmlns:w14="http://schemas.microsoft.com/office/word/2010/wordml" xmlns:wpg="http://schemas.microsoft.com/office/word/2010/wordprocessingGroup" xmlns:wpi="http://schemas.microsoft.com/office/word/2010/wordprocessingInk" xmlns:wne="http://schemas.microsoft.com/office/word/2006/wordml" xmlns:wps="http://schemas.microsoft.com/office/word/2010/wordprocessingShape" mc:Ignorable="w14 wp14">
   <w:docDefaults>
     <w:rPrDefault>
       <w:rPr>
@@ -7251,7 +7408,7 @@
     </w:rPrDefault>
     <w:pPrDefault/>
   </w:docDefaults>
-  <w:latentStyles w:defLockedState="0" w:defUIPriority="99" w:defSemiHidden="1" w:defUnhideWhenUsed="1" w:defQFormat="0" w:count="267">
+  <w:latentStyles w:defLockedState="0" w:defUIPriority="99" w:defSemiHidden="1" w:defUnhideWhenUsed="1" w:defQFormat="0" w:count="276">
     <w:lsdException w:name="Normal" w:semiHidden="0" w:uiPriority="0" w:unhideWhenUsed="0" w:qFormat="1"/>
     <w:lsdException w:name="heading 1" w:semiHidden="0" w:uiPriority="9" w:unhideWhenUsed="0" w:qFormat="1"/>
     <w:lsdException w:name="heading 2" w:semiHidden="0" w:uiPriority="9" w:unhideWhenUsed="0" w:qFormat="1"/>
@@ -7550,7 +7707,7 @@
       <w:sz w:val="18"/>
     </w:rPr>
   </w:style>
-  <w:style w:type="character" w:default="1" w:styleId="Absatz-Standardschriftart">
+  <w:style w:type="character" w:default="1" w:styleId="Absatzstandardschriftart">
     <w:name w:val="Default Paragraph Font"/>
     <w:uiPriority w:val="1"/>
     <w:semiHidden/>
@@ -7690,7 +7847,7 @@
   </w:style>
   <w:style w:type="character" w:styleId="Seitenzahl">
     <w:name w:val="page number"/>
-    <w:basedOn w:val="Absatz-Standardschriftart"/>
+    <w:basedOn w:val="Absatzstandardschriftart"/>
     <w:semiHidden/>
   </w:style>
   <w:style w:type="paragraph" w:customStyle="1" w:styleId="Bullet1">
@@ -7741,7 +7898,7 @@
   </w:style>
   <w:style w:type="character" w:styleId="Funotenzeichen">
     <w:name w:val="footnote reference"/>
-    <w:basedOn w:val="Absatz-Standardschriftart"/>
+    <w:basedOn w:val="Absatzstandardschriftart"/>
     <w:semiHidden/>
     <w:rPr>
       <w:sz w:val="20"/>
@@ -7869,7 +8026,7 @@
       <w:color w:val="0000FF"/>
     </w:rPr>
   </w:style>
-  <w:style w:type="paragraph" w:styleId="Textkrper-Zeileneinzug">
+  <w:style w:type="paragraph" w:styleId="Textkrpereinzug">
     <w:name w:val="Body Text Indent"/>
     <w:basedOn w:val="Standard"/>
     <w:semiHidden/>
@@ -7925,27 +8082,27 @@
       <w:color w:val="0000FF"/>
     </w:rPr>
   </w:style>
-  <w:style w:type="character" w:styleId="Hyperlink">
+  <w:style w:type="character" w:styleId="Link">
     <w:name w:val="Hyperlink"/>
-    <w:basedOn w:val="Absatz-Standardschriftart"/>
+    <w:basedOn w:val="Absatzstandardschriftart"/>
     <w:semiHidden/>
     <w:rPr>
       <w:color w:val="0000FF"/>
       <w:u w:val="single"/>
     </w:rPr>
   </w:style>
-  <w:style w:type="character" w:styleId="BesuchterHyperlink">
+  <w:style w:type="character" w:styleId="GesichteterLink">
     <w:name w:val="FollowedHyperlink"/>
-    <w:basedOn w:val="Absatz-Standardschriftart"/>
+    <w:basedOn w:val="Absatzstandardschriftart"/>
     <w:semiHidden/>
     <w:rPr>
       <w:color w:val="800080"/>
       <w:u w:val="single"/>
     </w:rPr>
   </w:style>
-  <w:style w:type="character" w:styleId="Fett">
+  <w:style w:type="character" w:styleId="Betont">
     <w:name w:val="Strong"/>
-    <w:basedOn w:val="Absatz-Standardschriftart"/>
+    <w:basedOn w:val="Absatzstandardschriftart"/>
     <w:qFormat/>
     <w:rPr>
       <w:b/>
@@ -7955,7 +8112,7 @@
   <w:style w:type="paragraph" w:styleId="Sprechblasentext">
     <w:name w:val="Balloon Text"/>
     <w:basedOn w:val="Standard"/>
-    <w:link w:val="SprechblasentextZchn"/>
+    <w:link w:val="SprechblasentextZeichen"/>
     <w:uiPriority w:val="99"/>
     <w:semiHidden/>
     <w:unhideWhenUsed/>
@@ -7969,9 +8126,9 @@
       <w:szCs w:val="16"/>
     </w:rPr>
   </w:style>
-  <w:style w:type="character" w:customStyle="1" w:styleId="SprechblasentextZchn">
-    <w:name w:val="Sprechblasentext Zchn"/>
-    <w:basedOn w:val="Absatz-Standardschriftart"/>
+  <w:style w:type="character" w:customStyle="1" w:styleId="SprechblasentextZeichen">
+    <w:name w:val="Sprechblasentext Zeichen"/>
+    <w:basedOn w:val="Absatzstandardschriftart"/>
     <w:link w:val="Sprechblasentext"/>
     <w:uiPriority w:val="99"/>
     <w:semiHidden/>
@@ -7984,7 +8141,7 @@
   </w:style>
   <w:style w:type="character" w:styleId="Platzhaltertext">
     <w:name w:val="Placeholder Text"/>
-    <w:basedOn w:val="Absatz-Standardschriftart"/>
+    <w:basedOn w:val="Absatzstandardschriftart"/>
     <w:uiPriority w:val="99"/>
     <w:semiHidden/>
     <w:rsid w:val="00DD047A"/>
@@ -8151,7 +8308,7 @@
 </file>
 
 <file path=word/glossary/document.xml><?xml version="1.0" encoding="utf-8"?>
-<w:glossaryDocument xmlns:wpc="http://schemas.microsoft.com/office/word/2010/wordprocessingCanvas" xmlns:mc="http://schemas.openxmlformats.org/markup-compatibility/2006" xmlns:o="urn:schemas-microsoft-com:office:office" xmlns:r="http://schemas.openxmlformats.org/officeDocument/2006/relationships" xmlns:m="http://schemas.openxmlformats.org/officeDocument/2006/math" xmlns:v="urn:schemas-microsoft-com:vml" xmlns:wp14="http://schemas.microsoft.com/office/word/2010/wordprocessingDrawing" xmlns:wp="http://schemas.openxmlformats.org/drawingml/2006/wordprocessingDrawing" xmlns:w10="urn:schemas-microsoft-com:office:word" xmlns:w="http://schemas.openxmlformats.org/wordprocessingml/2006/main" xmlns:w14="http://schemas.microsoft.com/office/word/2010/wordml" xmlns:wpg="http://schemas.microsoft.com/office/word/2010/wordprocessingGroup" xmlns:wpi="http://schemas.microsoft.com/office/word/2010/wordprocessingInk" xmlns:wne="http://schemas.microsoft.com/office/word/2006/wordml" xmlns:wps="http://schemas.microsoft.com/office/word/2010/wordprocessingShape" mc:Ignorable="w14 wp14">
+<w:glossaryDocument xmlns:wpc="http://schemas.microsoft.com/office/word/2010/wordprocessingCanvas" xmlns:mo="http://schemas.microsoft.com/office/mac/office/2008/main" xmlns:mc="http://schemas.openxmlformats.org/markup-compatibility/2006" xmlns:mv="urn:schemas-microsoft-com:mac:vml" xmlns:o="urn:schemas-microsoft-com:office:office" xmlns:r="http://schemas.openxmlformats.org/officeDocument/2006/relationships" xmlns:m="http://schemas.openxmlformats.org/officeDocument/2006/math" xmlns:v="urn:schemas-microsoft-com:vml" xmlns:wp14="http://schemas.microsoft.com/office/word/2010/wordprocessingDrawing" xmlns:wp="http://schemas.openxmlformats.org/drawingml/2006/wordprocessingDrawing" xmlns:w10="urn:schemas-microsoft-com:office:word" xmlns:w="http://schemas.openxmlformats.org/wordprocessingml/2006/main" xmlns:w14="http://schemas.microsoft.com/office/word/2010/wordml" xmlns:wpg="http://schemas.microsoft.com/office/word/2010/wordprocessingGroup" xmlns:wpi="http://schemas.microsoft.com/office/word/2010/wordprocessingInk" xmlns:wne="http://schemas.microsoft.com/office/word/2006/wordml" xmlns:wps="http://schemas.microsoft.com/office/word/2010/wordprocessingShape" mc:Ignorable="w14 wp14">
   <w:docParts>
     <w:docPart>
       <w:docPartPr>
@@ -8212,24 +8369,24 @@
 <file path=word/glossary/fontTable.xml><?xml version="1.0" encoding="utf-8"?>
 <w:fonts xmlns:mc="http://schemas.openxmlformats.org/markup-compatibility/2006" xmlns:r="http://schemas.openxmlformats.org/officeDocument/2006/relationships" xmlns:w="http://schemas.openxmlformats.org/wordprocessingml/2006/main" xmlns:w14="http://schemas.microsoft.com/office/word/2010/wordml" mc:Ignorable="w14">
   <w:font w:name="Symbol">
-    <w:panose1 w:val="05050102010706020507"/>
+    <w:panose1 w:val="00000000000000000000"/>
     <w:charset w:val="02"/>
-    <w:family w:val="roman"/>
+    <w:family w:val="auto"/>
     <w:pitch w:val="variable"/>
     <w:sig w:usb0="00000000" w:usb1="10000000" w:usb2="00000000" w:usb3="00000000" w:csb0="80000000" w:csb1="00000000"/>
   </w:font>
   <w:font w:name="Times New Roman">
     <w:panose1 w:val="02020603050405020304"/>
     <w:charset w:val="00"/>
-    <w:family w:val="roman"/>
+    <w:family w:val="auto"/>
     <w:pitch w:val="variable"/>
     <w:sig w:usb0="E0002AFF" w:usb1="C0007841" w:usb2="00000009" w:usb3="00000000" w:csb0="000001FF" w:csb1="00000000"/>
   </w:font>
   <w:font w:name="Courier New">
     <w:panose1 w:val="02070309020205020404"/>
     <w:charset w:val="00"/>
-    <w:family w:val="modern"/>
-    <w:pitch w:val="fixed"/>
+    <w:family w:val="auto"/>
+    <w:pitch w:val="variable"/>
     <w:sig w:usb0="E0002AFF" w:usb1="C0007843" w:usb2="00000009" w:usb3="00000000" w:csb0="000001FF" w:csb1="00000000"/>
   </w:font>
   <w:font w:name="Wingdings">
@@ -8242,68 +8399,61 @@
   <w:font w:name="Arial">
     <w:panose1 w:val="020B0604020202020204"/>
     <w:charset w:val="00"/>
-    <w:family w:val="swiss"/>
+    <w:family w:val="auto"/>
     <w:pitch w:val="variable"/>
     <w:sig w:usb0="E0002AFF" w:usb1="C0007843" w:usb2="00000009" w:usb3="00000000" w:csb0="000001FF" w:csb1="00000000"/>
   </w:font>
   <w:font w:name="Tahoma">
     <w:panose1 w:val="020B0604030504040204"/>
     <w:charset w:val="00"/>
-    <w:family w:val="swiss"/>
-    <w:notTrueType/>
+    <w:family w:val="auto"/>
     <w:pitch w:val="variable"/>
     <w:sig w:usb0="00000003" w:usb1="00000000" w:usb2="00000000" w:usb3="00000000" w:csb0="00000001" w:csb1="00000000"/>
   </w:font>
   <w:font w:name="Helvetica">
-    <w:panose1 w:val="020B0604020202020204"/>
+    <w:panose1 w:val="00000000000000000000"/>
     <w:charset w:val="00"/>
-    <w:family w:val="swiss"/>
-    <w:notTrueType/>
+    <w:family w:val="auto"/>
     <w:pitch w:val="variable"/>
-    <w:sig w:usb0="00000003" w:usb1="00000000" w:usb2="00000000" w:usb3="00000000" w:csb0="00000001" w:csb1="00000000"/>
+    <w:sig w:usb0="E00002FF" w:usb1="5000785B" w:usb2="00000000" w:usb3="00000000" w:csb0="0000019F" w:csb1="00000000"/>
   </w:font>
   <w:font w:name="Book Antiqua">
     <w:panose1 w:val="02040602050305030304"/>
     <w:charset w:val="00"/>
-    <w:family w:val="roman"/>
+    <w:family w:val="auto"/>
     <w:pitch w:val="variable"/>
-    <w:sig w:usb0="00000287" w:usb1="00000000" w:usb2="00000000" w:usb3="00000000" w:csb0="0000009F" w:csb1="00000000"/>
+    <w:sig w:usb0="00000003" w:usb1="00000000" w:usb2="00000000" w:usb3="00000000" w:csb0="00000001" w:csb1="00000000"/>
   </w:font>
   <w:font w:name="Times">
-    <w:panose1 w:val="02020603050405020304"/>
+    <w:panose1 w:val="02000500000000000000"/>
     <w:charset w:val="00"/>
-    <w:family w:val="roman"/>
-    <w:notTrueType/>
+    <w:family w:val="auto"/>
     <w:pitch w:val="variable"/>
     <w:sig w:usb0="00000003" w:usb1="00000000" w:usb2="00000000" w:usb3="00000000" w:csb0="00000001" w:csb1="00000000"/>
   </w:font>
   <w:font w:name="Calibri">
     <w:panose1 w:val="020F0502020204030204"/>
     <w:charset w:val="00"/>
-    <w:family w:val="swiss"/>
+    <w:family w:val="auto"/>
     <w:pitch w:val="variable"/>
-    <w:sig w:usb0="E00002FF" w:usb1="4000ACFF" w:usb2="00000001" w:usb3="00000000" w:csb0="0000019F" w:csb1="00000000"/>
+    <w:sig w:usb0="E10002FF" w:usb1="4000ACFF" w:usb2="00000009" w:usb3="00000000" w:csb0="0000019F" w:csb1="00000000"/>
   </w:font>
-  <w:font w:name="MS Mincho">
-    <w:altName w:val="ＭＳ 明朝"/>
-    <w:panose1 w:val="02020609040205080304"/>
-    <w:charset w:val="80"/>
-    <w:family w:val="modern"/>
-    <w:pitch w:val="fixed"/>
+  <w:font w:name="ＭＳ 明朝">
+    <w:charset w:val="4E"/>
+    <w:family w:val="auto"/>
+    <w:pitch w:val="variable"/>
     <w:sig w:usb0="E00002FF" w:usb1="6AC7FDFB" w:usb2="00000012" w:usb3="00000000" w:csb0="0002009F" w:csb1="00000000"/>
   </w:font>
-  <w:font w:name="MS Gothic">
-    <w:altName w:val="ＭＳ ゴシック"/>
-    <w:panose1 w:val="020B0609070205080204"/>
-    <w:charset w:val="80"/>
-    <w:family w:val="modern"/>
-    <w:pitch w:val="fixed"/>
+  <w:font w:name="ＭＳ ゴシック">
+    <w:charset w:val="4E"/>
+    <w:family w:val="auto"/>
+    <w:pitch w:val="variable"/>
     <w:sig w:usb0="E00002FF" w:usb1="6AC7FDFB" w:usb2="00000012" w:usb3="00000000" w:csb0="0002009F" w:csb1="00000000"/>
   </w:font>
   <w:font w:name="Cambria">
     <w:panose1 w:val="02040503050406030204"/>
     <w:charset w:val="00"/>
-    <w:family w:val="roman"/>
+    <w:family w:val="auto"/>
     <w:pitch w:val="variable"/>
     <w:sig w:usb0="E00002FF" w:usb1="400004FF" w:usb2="00000000" w:usb3="00000000" w:csb0="0000019F" w:csb1="00000000"/>
   </w:font>
@@ -8380,7 +8530,7 @@
       </w:pPr>
     </w:pPrDefault>
   </w:docDefaults>
-  <w:latentStyles w:defLockedState="0" w:defUIPriority="99" w:defSemiHidden="1" w:defUnhideWhenUsed="1" w:defQFormat="0" w:count="267">
+  <w:latentStyles w:defLockedState="0" w:defUIPriority="99" w:defSemiHidden="1" w:defUnhideWhenUsed="1" w:defQFormat="0" w:count="276">
     <w:lsdException w:name="Normal" w:semiHidden="0" w:uiPriority="0" w:unhideWhenUsed="0" w:qFormat="1"/>
     <w:lsdException w:name="heading 1" w:semiHidden="0" w:uiPriority="9" w:unhideWhenUsed="0" w:qFormat="1"/>
     <w:lsdException w:name="heading 2" w:uiPriority="9" w:qFormat="1"/>
@@ -8523,7 +8673,7 @@
     <w:name w:val="Normal"/>
     <w:qFormat/>
   </w:style>
-  <w:style w:type="character" w:default="1" w:styleId="Absatz-Standardschriftart">
+  <w:style w:type="character" w:default="1" w:styleId="Absatzstandardschriftart">
     <w:name w:val="Default Paragraph Font"/>
     <w:uiPriority w:val="1"/>
     <w:semiHidden/>
@@ -8552,7 +8702,7 @@
   </w:style>
   <w:style w:type="character" w:styleId="Platzhaltertext">
     <w:name w:val="Placeholder Text"/>
-    <w:basedOn w:val="Absatz-Standardschriftart"/>
+    <w:basedOn w:val="Absatzstandardschriftart"/>
     <w:uiPriority w:val="99"/>
     <w:semiHidden/>
     <w:rsid w:val="00B52655"/>
@@ -8564,7 +8714,7 @@
 </file>
 
 <file path=word/glossary/stylesWithEffects.xml><?xml version="1.0" encoding="utf-8"?>
-<w:styles xmlns:wpc="http://schemas.microsoft.com/office/word/2010/wordprocessingCanvas" xmlns:mc="http://schemas.openxmlformats.org/markup-compatibility/2006" xmlns:o="urn:schemas-microsoft-com:office:office" xmlns:r="http://schemas.openxmlformats.org/officeDocument/2006/relationships" xmlns:m="http://schemas.openxmlformats.org/officeDocument/2006/math" xmlns:v="urn:schemas-microsoft-com:vml" xmlns:wp14="http://schemas.microsoft.com/office/word/2010/wordprocessingDrawing" xmlns:wp="http://schemas.openxmlformats.org/drawingml/2006/wordprocessingDrawing" xmlns:w10="urn:schemas-microsoft-com:office:word" xmlns:w="http://schemas.openxmlformats.org/wordprocessingml/2006/main" xmlns:w14="http://schemas.microsoft.com/office/word/2010/wordml" xmlns:wpg="http://schemas.microsoft.com/office/word/2010/wordprocessingGroup" xmlns:wpi="http://schemas.microsoft.com/office/word/2010/wordprocessingInk" xmlns:wne="http://schemas.microsoft.com/office/word/2006/wordml" xmlns:wps="http://schemas.microsoft.com/office/word/2010/wordprocessingShape" mc:Ignorable="w14 wp14">
+<w:styles xmlns:wpc="http://schemas.microsoft.com/office/word/2010/wordprocessingCanvas" xmlns:mo="http://schemas.microsoft.com/office/mac/office/2008/main" xmlns:mc="http://schemas.openxmlformats.org/markup-compatibility/2006" xmlns:mv="urn:schemas-microsoft-com:mac:vml" xmlns:o="urn:schemas-microsoft-com:office:office" xmlns:r="http://schemas.openxmlformats.org/officeDocument/2006/relationships" xmlns:m="http://schemas.openxmlformats.org/officeDocument/2006/math" xmlns:v="urn:schemas-microsoft-com:vml" xmlns:wp14="http://schemas.microsoft.com/office/word/2010/wordprocessingDrawing" xmlns:wp="http://schemas.openxmlformats.org/drawingml/2006/wordprocessingDrawing" xmlns:w10="urn:schemas-microsoft-com:office:word" xmlns:w="http://schemas.openxmlformats.org/wordprocessingml/2006/main" xmlns:w14="http://schemas.microsoft.com/office/word/2010/wordml" xmlns:wpg="http://schemas.microsoft.com/office/word/2010/wordprocessingGroup" xmlns:wpi="http://schemas.microsoft.com/office/word/2010/wordprocessingInk" xmlns:wne="http://schemas.microsoft.com/office/word/2006/wordml" xmlns:wps="http://schemas.microsoft.com/office/word/2010/wordprocessingShape" mc:Ignorable="w14 wp14">
   <w:docDefaults>
     <w:rPrDefault>
       <w:rPr>
@@ -8580,7 +8730,7 @@
       </w:pPr>
     </w:pPrDefault>
   </w:docDefaults>
-  <w:latentStyles w:defLockedState="0" w:defUIPriority="99" w:defSemiHidden="1" w:defUnhideWhenUsed="1" w:defQFormat="0" w:count="267">
+  <w:latentStyles w:defLockedState="0" w:defUIPriority="99" w:defSemiHidden="1" w:defUnhideWhenUsed="1" w:defQFormat="0" w:count="276">
     <w:lsdException w:name="Normal" w:semiHidden="0" w:uiPriority="0" w:unhideWhenUsed="0" w:qFormat="1"/>
     <w:lsdException w:name="heading 1" w:semiHidden="0" w:uiPriority="9" w:unhideWhenUsed="0" w:qFormat="1"/>
     <w:lsdException w:name="heading 2" w:uiPriority="9" w:qFormat="1"/>
@@ -8723,7 +8873,7 @@
     <w:name w:val="Normal"/>
     <w:qFormat/>
   </w:style>
-  <w:style w:type="character" w:default="1" w:styleId="Absatz-Standardschriftart">
+  <w:style w:type="character" w:default="1" w:styleId="Absatzstandardschriftart">
     <w:name w:val="Default Paragraph Font"/>
     <w:uiPriority w:val="1"/>
     <w:semiHidden/>
@@ -8752,7 +8902,7 @@
   </w:style>
   <w:style w:type="character" w:styleId="Platzhaltertext">
     <w:name w:val="Placeholder Text"/>
-    <w:basedOn w:val="Absatz-Standardschriftart"/>
+    <w:basedOn w:val="Absatzstandardschriftart"/>
     <w:uiPriority w:val="99"/>
     <w:semiHidden/>
     <w:rsid w:val="00B52655"/>
@@ -8767,6 +8917,7 @@
 <w:webSettings xmlns:mc="http://schemas.openxmlformats.org/markup-compatibility/2006" xmlns:r="http://schemas.openxmlformats.org/officeDocument/2006/relationships" xmlns:w="http://schemas.openxmlformats.org/wordprocessingml/2006/main" xmlns:w14="http://schemas.microsoft.com/office/word/2010/wordml" mc:Ignorable="w14">
   <w:optimizeForBrowser/>
   <w:allowPNG/>
+  <w:doNotSaveAsSingleFile/>
 </w:webSettings>
 </file>
 

</xml_diff>